<commit_message>
2022 5 23 paper
</commit_message>
<xml_diff>
--- a/doc/demo (已自动恢复).docx
+++ b/doc/demo (已自动恢复).docx
@@ -12,8 +12,6 @@
           <w:szCs w:val="28"/>
         </w:rPr>
       </w:pPr>
-      <w:bookmarkStart w:id="0" w:name="_Hlk99016995"/>
-      <w:bookmarkEnd w:id="0"/>
       <w:r>
         <w:rPr>
           <w:rFonts w:hint="eastAsia"/>
@@ -22,7 +20,7 @@
           <w:sz w:val="24"/>
           <w:szCs w:val="28"/>
         </w:rPr>
-        <w:t>题目：</w:t>
+        <w:t>基于机器视觉的水准仪补偿误差</w:t>
       </w:r>
       <w:r>
         <w:rPr>
@@ -32,10 +30,20 @@
           <w:sz w:val="24"/>
           <w:szCs w:val="28"/>
         </w:rPr>
-        <w:t>基于机器视觉的水准仪补偿误差</w:t>
+        <w:t>检定</w:t>
       </w:r>
     </w:p>
     <w:p>
+      <w:pPr>
+        <w:jc w:val="center"/>
+        <w:rPr>
+          <w:rFonts w:hint="eastAsia"/>
+          <w:sz w:val="24"/>
+          <w:szCs w:val="28"/>
+        </w:rPr>
+      </w:pPr>
+    </w:p>
+    <w:p>
       <w:r>
         <w:rPr>
           <w:rFonts w:hint="eastAsia"/>
@@ -43,6 +51,12 @@
           <w:bCs/>
         </w:rPr>
         <w:t>摘要：</w:t>
+      </w:r>
+      <w:r>
+        <w:rPr>
+          <w:rFonts w:hint="eastAsia"/>
+        </w:rPr>
+        <w:t>本文</w:t>
       </w:r>
       <w:r>
         <w:rPr>
@@ -215,21 +229,7 @@
         <w:rPr>
           <w:rFonts w:hint="eastAsia"/>
         </w:rPr>
-        <w:t>对准测微光管使仪器十字丝与测微光管横丝吻合，旋转微</w:t>
-      </w:r>
-      <w:proofErr w:type="gramStart"/>
-      <w:r>
-        <w:rPr>
-          <w:rFonts w:hint="eastAsia"/>
-        </w:rPr>
-        <w:t>顷台纵向</w:t>
-      </w:r>
-      <w:proofErr w:type="gramEnd"/>
-      <w:r>
-        <w:rPr>
-          <w:rFonts w:hint="eastAsia"/>
-        </w:rPr>
-        <w:t>测微器，每次按约等于2′角度值倾斜，在补偿工作范围内，从</w:t>
+        <w:t>对准测微光管使仪器十字丝与测微光管横丝吻合，旋转微顷台纵向测微器，每次按约等于2′角度值倾斜，在补偿工作范围内，从</w:t>
       </w:r>
       <m:oMath>
         <m:r>
@@ -281,7 +281,7 @@
         <w:rPr>
           <w:rFonts w:hint="eastAsia"/>
         </w:rPr>
-        <w:instrText>REF _Ref103797716 \r \h</w:instrText>
+        <w:instrText>REF _Ref103939711 \r \h</w:instrText>
       </w:r>
       <w:r>
         <w:instrText xml:space="preserve"> </w:instrText>
@@ -367,7 +367,7 @@
         <w:rPr>
           <w:rFonts w:hint="eastAsia"/>
         </w:rPr>
-        <w:instrText>REF _Ref103798438 \r \h</w:instrText>
+        <w:instrText>REF _Ref103939739 \r \h</w:instrText>
       </w:r>
       <w:r>
         <w:instrText xml:space="preserve"> </w:instrText>
@@ -448,21 +448,7 @@
         <w:rPr>
           <w:rFonts w:hint="eastAsia"/>
         </w:rPr>
-        <w:t>，主要包括十字型和</w:t>
-      </w:r>
-      <w:proofErr w:type="gramStart"/>
-      <w:r>
-        <w:rPr>
-          <w:rFonts w:hint="eastAsia"/>
-        </w:rPr>
-        <w:t>十字叉型十字</w:t>
-      </w:r>
-      <w:proofErr w:type="gramEnd"/>
-      <w:r>
-        <w:rPr>
-          <w:rFonts w:hint="eastAsia"/>
-        </w:rPr>
-        <w:t>丝，本文的研究目标主要为这两种十字丝图像</w:t>
+        <w:t>，主要包括十字型和十字叉型十字丝，本文的研究目标主要为这两种十字丝图像</w:t>
       </w:r>
       <w:r>
         <w:rPr>
@@ -492,7 +478,7 @@
         <w:rPr>
           <w:rFonts w:hint="eastAsia"/>
         </w:rPr>
-        <w:instrText>REF _Ref91839580 \r \h</w:instrText>
+        <w:instrText>REF _Ref103939756 \r \h</w:instrText>
       </w:r>
       <w:r>
         <w:instrText xml:space="preserve"> </w:instrText>
@@ -552,21 +538,7 @@
         <w:rPr>
           <w:rFonts w:hint="eastAsia"/>
         </w:rPr>
-        <w:t>基于边缘梯度和霍夫变换的十字</w:t>
-      </w:r>
-      <w:proofErr w:type="gramStart"/>
-      <w:r>
-        <w:rPr>
-          <w:rFonts w:hint="eastAsia"/>
-        </w:rPr>
-        <w:t>丝目标</w:t>
-      </w:r>
-      <w:proofErr w:type="gramEnd"/>
-      <w:r>
-        <w:rPr>
-          <w:rFonts w:hint="eastAsia"/>
-        </w:rPr>
-        <w:t>检测算法</w:t>
+        <w:t>基于边缘梯度和霍夫变换的十字丝目标检测算法</w:t>
       </w:r>
       <w:r>
         <w:fldChar w:fldCharType="begin"/>
@@ -728,21 +700,7 @@
         <w:rPr>
           <w:rFonts w:hint="eastAsia"/>
         </w:rPr>
-        <w:t>，此外，还有使用卷积神经网络的算法来实现对十字</w:t>
-      </w:r>
-      <w:proofErr w:type="gramStart"/>
-      <w:r>
-        <w:rPr>
-          <w:rFonts w:hint="eastAsia"/>
-        </w:rPr>
-        <w:t>像整体</w:t>
-      </w:r>
-      <w:proofErr w:type="gramEnd"/>
-      <w:r>
-        <w:rPr>
-          <w:rFonts w:hint="eastAsia"/>
-        </w:rPr>
-        <w:t>特征的识别和定位</w:t>
+        <w:t>，此外，还有使用卷积神经网络的算法来实现对十字像整体特征的识别和定位</w:t>
       </w:r>
       <w:r>
         <w:fldChar w:fldCharType="begin"/>
@@ -977,6 +935,7 @@
         <w:rPr>
           <w:rFonts w:hint="eastAsia"/>
         </w:rPr>
+        <w:lastRenderedPageBreak/>
         <w:t>使用C</w:t>
       </w:r>
       <w:r>
@@ -998,28 +957,7 @@
         <w:rPr>
           <w:rFonts w:hint="eastAsia"/>
         </w:rPr>
-        <w:t>是：使用高分辨率</w:t>
-      </w:r>
-      <w:r>
-        <w:rPr>
-          <w:rFonts w:hint="eastAsia"/>
-        </w:rPr>
-        <w:lastRenderedPageBreak/>
-        <w:t>的摄像头，捕捉</w:t>
-      </w:r>
-      <w:proofErr w:type="gramStart"/>
-      <w:r>
-        <w:rPr>
-          <w:rFonts w:hint="eastAsia"/>
-        </w:rPr>
-        <w:t>微顷台倾斜</w:t>
-      </w:r>
-      <w:proofErr w:type="gramEnd"/>
-      <w:r>
-        <w:rPr>
-          <w:rFonts w:hint="eastAsia"/>
-        </w:rPr>
-        <w:t>后十字丝的细微变化，使用亚像素级别的图像中心位置坐标</w:t>
+        <w:t>是：使用高分辨率的摄像头，捕捉微顷台倾斜后十字丝的细微变化，使用亚像素级别的图像中心位置坐标</w:t>
       </w:r>
       <w:r>
         <w:rPr>
@@ -1043,21 +981,7 @@
         <w:rPr>
           <w:rFonts w:hint="eastAsia"/>
         </w:rPr>
-        <w:t>计算水准仪的竖直</w:t>
-      </w:r>
-      <w:proofErr w:type="gramStart"/>
-      <w:r>
-        <w:rPr>
-          <w:rFonts w:hint="eastAsia"/>
-        </w:rPr>
-        <w:t>角改变</w:t>
-      </w:r>
-      <w:proofErr w:type="gramEnd"/>
-      <w:r>
-        <w:rPr>
-          <w:rFonts w:hint="eastAsia"/>
-        </w:rPr>
-        <w:t>量，</w:t>
+        <w:t>计算水准仪的竖直角改变量，</w:t>
       </w:r>
       <w:r>
         <w:rPr>
@@ -1109,21 +1033,7 @@
         <w:rPr>
           <w:rFonts w:hint="eastAsia"/>
         </w:rPr>
-        <w:t>经过灰度化处理的图像都可以看成一个由图像灰度</w:t>
-      </w:r>
-      <w:proofErr w:type="gramStart"/>
-      <w:r>
-        <w:rPr>
-          <w:rFonts w:hint="eastAsia"/>
-        </w:rPr>
-        <w:t>值组成</w:t>
-      </w:r>
-      <w:proofErr w:type="gramEnd"/>
-      <w:r>
-        <w:rPr>
-          <w:rFonts w:hint="eastAsia"/>
-        </w:rPr>
-        <w:t>的二维矩阵。</w:t>
+        <w:t>经过灰度化处理的图像都可以看成一个由图像灰度值组成的二维矩阵。</w:t>
       </w:r>
       <w:r>
         <w:rPr>
@@ -1159,14 +1069,12 @@
         </w:rPr>
         <w:t>列像素组成，那么，</w:t>
       </w:r>
-      <w:proofErr w:type="gramStart"/>
       <w:r>
         <w:rPr>
           <w:rFonts w:hint="eastAsia"/>
         </w:rPr>
         <w:t>图像第</w:t>
       </w:r>
-      <w:proofErr w:type="gramEnd"/>
       <m:oMath>
         <m:r>
           <w:rPr>
@@ -1192,9 +1100,6 @@
       <w:pPr>
         <w:pStyle w:val="a3"/>
         <w:ind w:left="375" w:firstLineChars="0" w:firstLine="0"/>
-        <w:rPr>
-          <w:rFonts w:hint="eastAsia"/>
-        </w:rPr>
       </w:pPr>
       <m:oMathPara>
         <m:oMath>
@@ -1535,14 +1440,12 @@
         </w:rPr>
         <w:t>。</w:t>
       </w:r>
-      <w:proofErr w:type="gramStart"/>
       <w:r>
         <w:rPr>
           <w:rFonts w:hint="eastAsia"/>
         </w:rPr>
         <w:t>图像第</w:t>
       </w:r>
-      <w:proofErr w:type="gramEnd"/>
       <m:oMath>
         <m:r>
           <w:rPr>
@@ -1571,9 +1474,6 @@
       <w:pPr>
         <w:pStyle w:val="a3"/>
         <w:ind w:left="375" w:firstLineChars="0" w:firstLine="0"/>
-        <w:rPr>
-          <w:rFonts w:hint="eastAsia"/>
-        </w:rPr>
       </w:pPr>
       <m:oMathPara>
         <m:oMath>
@@ -2066,9 +1966,6 @@
       <w:pPr>
         <w:pStyle w:val="a3"/>
         <w:ind w:left="375" w:firstLineChars="0" w:firstLine="0"/>
-        <w:rPr>
-          <w:rFonts w:hint="eastAsia"/>
-        </w:rPr>
       </w:pPr>
       <m:oMathPara>
         <m:oMath>
@@ -2396,7 +2293,19 @@
         <w:rPr>
           <w:rFonts w:hint="eastAsia"/>
         </w:rPr>
-        <w:t>的像素，其灰度值保存不变，对于小于阈值</w:t>
+        <w:t>的像素，其灰度值</w:t>
+      </w:r>
+      <w:r>
+        <w:rPr>
+          <w:rFonts w:hint="eastAsia"/>
+        </w:rPr>
+        <w:t>保持</w:t>
+      </w:r>
+      <w:r>
+        <w:rPr>
+          <w:rFonts w:hint="eastAsia"/>
+        </w:rPr>
+        <w:t>不变，对于小于阈值</w:t>
       </w:r>
       <m:oMath>
         <m:r>
@@ -2421,27 +2330,13 @@
         <w:rPr>
           <w:rFonts w:hint="eastAsia"/>
         </w:rPr>
-        <w:t>提取出了图像的目标区域，</w:t>
-      </w:r>
-      <w:proofErr w:type="gramStart"/>
-      <w:r>
-        <w:rPr>
-          <w:rFonts w:hint="eastAsia"/>
-        </w:rPr>
-        <w:t>设</w:t>
-      </w:r>
-      <w:r>
-        <w:rPr>
-          <w:rFonts w:hint="eastAsia"/>
-        </w:rPr>
-        <w:t>目标</w:t>
-      </w:r>
-      <w:proofErr w:type="gramEnd"/>
-      <w:r>
-        <w:rPr>
-          <w:rFonts w:hint="eastAsia"/>
-        </w:rPr>
-        <w:t>区域起始</w:t>
+        <w:t>提取出了图像的目标区域，设</w:t>
+      </w:r>
+      <w:r>
+        <w:rPr>
+          <w:rFonts w:hint="eastAsia"/>
+        </w:rPr>
+        <w:t>目标区域起始</w:t>
       </w:r>
       <w:r>
         <w:rPr>
@@ -2532,9 +2427,6 @@
       <w:pPr>
         <w:pStyle w:val="a3"/>
         <w:ind w:left="375" w:firstLineChars="0" w:firstLine="0"/>
-        <w:rPr>
-          <w:rFonts w:hint="eastAsia"/>
-        </w:rPr>
       </w:pPr>
       <m:oMathPara>
         <m:oMath>
@@ -2801,9 +2693,6 @@
       <w:pPr>
         <w:pStyle w:val="a3"/>
         <w:ind w:left="375" w:firstLineChars="0" w:firstLine="0"/>
-        <w:rPr>
-          <w:rFonts w:hint="eastAsia"/>
-        </w:rPr>
       </w:pPr>
       <m:oMathPara>
         <m:oMath>
@@ -3058,9 +2947,6 @@
       <w:pPr>
         <w:pStyle w:val="a3"/>
         <w:ind w:left="375" w:firstLineChars="0" w:firstLine="0"/>
-        <w:rPr>
-          <w:rFonts w:hint="eastAsia"/>
-        </w:rPr>
       </w:pPr>
       <m:oMathPara>
         <m:oMath>
@@ -3355,9 +3241,6 @@
       <w:pPr>
         <w:pStyle w:val="a3"/>
         <w:ind w:left="375" w:firstLineChars="0" w:firstLine="0"/>
-        <w:rPr>
-          <w:rFonts w:hint="eastAsia"/>
-        </w:rPr>
       </w:pPr>
       <m:oMathPara>
         <m:oMath>
@@ -3613,14 +3496,8 @@
         <w:rPr>
           <w:rFonts w:hint="eastAsia"/>
         </w:rPr>
-        <w:t>平方加权重心法使用灰度值的平方代替原始灰度值，加强了灰度值较大（距离中心比</w:t>
-      </w:r>
-      <w:r>
-        <w:rPr>
-          <w:rFonts w:hint="eastAsia"/>
-        </w:rPr>
         <w:lastRenderedPageBreak/>
-        <w:t>较近）的像素对重心位置的影响，加大了信噪比高的像素点的权重，使算法抗干扰能力更强，精度更高</w:t>
+        <w:t>平方加权重心法使用灰度值的平方代替原始灰度值，加强了灰度值较大（距离中心比较近）的像素对重心位置的影响，加大了信噪比高的像素点的权重，使算法抗干扰能力更强，精度更高</w:t>
       </w:r>
       <w:r>
         <w:fldChar w:fldCharType="begin"/>
@@ -3632,7 +3509,7 @@
         <w:rPr>
           <w:rFonts w:hint="eastAsia"/>
         </w:rPr>
-        <w:instrText>REF _Ref103798996 \r \h</w:instrText>
+        <w:instrText>REF _Ref103939797 \r \h</w:instrText>
       </w:r>
       <w:r>
         <w:instrText xml:space="preserve"> </w:instrText>
@@ -3641,16 +3518,7 @@
         <w:fldChar w:fldCharType="separate"/>
       </w:r>
       <w:r>
-        <w:t>[</w:t>
-      </w:r>
-      <w:r>
-        <w:rPr>
-          <w:rFonts w:hint="eastAsia"/>
-        </w:rPr>
-        <w:t>11</w:t>
-      </w:r>
-      <w:r>
-        <w:t>]</w:t>
+        <w:t>[11]</w:t>
       </w:r>
       <w:r>
         <w:fldChar w:fldCharType="end"/>
@@ -3666,9 +3534,6 @@
       <w:pPr>
         <w:pStyle w:val="a3"/>
         <w:ind w:left="375" w:firstLineChars="0" w:firstLine="0"/>
-        <w:rPr>
-          <w:rFonts w:hint="eastAsia"/>
-        </w:rPr>
       </w:pPr>
       <w:r>
         <w:rPr>
@@ -3791,7 +3656,7 @@
         <w:fldChar w:fldCharType="begin"/>
       </w:r>
       <w:r>
-        <w:instrText xml:space="preserve"> REF _Ref91859574 \r \h </w:instrText>
+        <w:instrText xml:space="preserve"> REF _Ref103939845 \r \h </w:instrText>
       </w:r>
       <w:r>
         <w:fldChar w:fldCharType="separate"/>
@@ -4124,11 +3989,6 @@
       </w:r>
     </w:p>
     <w:p>
-      <w:pPr>
-        <w:rPr>
-          <w:rFonts w:hint="eastAsia"/>
-        </w:rPr>
-      </w:pPr>
       <m:oMathPara>
         <m:oMath>
           <m:eqArr>
@@ -4213,11 +4073,6 @@
       </m:oMathPara>
     </w:p>
     <w:p>
-      <w:pPr>
-        <w:rPr>
-          <w:rFonts w:hint="eastAsia"/>
-        </w:rPr>
-      </w:pPr>
       <m:oMathPara>
         <m:oMath>
           <m:eqArr>
@@ -4384,11 +4239,6 @@
       </w:r>
     </w:p>
     <w:p>
-      <w:pPr>
-        <w:rPr>
-          <w:rFonts w:hint="eastAsia"/>
-        </w:rPr>
-      </w:pPr>
       <m:oMathPara>
         <m:oMath>
           <m:eqArr>
@@ -5166,19 +5016,11 @@
           <m:t>x</m:t>
         </m:r>
       </m:oMath>
-      <w:proofErr w:type="gramStart"/>
-      <w:r>
-        <w:rPr>
-          <w:rFonts w:hint="eastAsia"/>
-        </w:rPr>
-        <w:t>轴不垂直</w:t>
-      </w:r>
-      <w:proofErr w:type="gramEnd"/>
-      <w:r>
-        <w:rPr>
-          <w:rFonts w:hint="eastAsia"/>
-        </w:rPr>
-        <w:t>误差角</w:t>
+      <w:r>
+        <w:rPr>
+          <w:rFonts w:hint="eastAsia"/>
+        </w:rPr>
+        <w:t>轴不垂直误差角</w:t>
       </w:r>
       <w:r>
         <w:rPr>
@@ -5262,11 +5104,6 @@
       </w:r>
     </w:p>
     <w:p>
-      <w:pPr>
-        <w:rPr>
-          <w:rFonts w:hint="eastAsia"/>
-        </w:rPr>
-      </w:pPr>
       <m:oMathPara>
         <m:oMath>
           <m:eqArr>
@@ -5873,7 +5710,6 @@
     <w:p>
       <w:pPr>
         <w:rPr>
-          <w:rFonts w:hint="eastAsia"/>
           <w:szCs w:val="24"/>
         </w:rPr>
       </w:pPr>
@@ -6469,7 +6305,6 @@
     <w:p>
       <w:pPr>
         <w:rPr>
-          <w:rFonts w:hint="eastAsia"/>
           <w:szCs w:val="24"/>
         </w:rPr>
       </w:pPr>
@@ -7032,21 +6867,7 @@
         <w:rPr>
           <w:rFonts w:hint="eastAsia"/>
         </w:rPr>
-        <w:t>。得到亚</w:t>
-      </w:r>
-      <w:proofErr w:type="gramStart"/>
-      <w:r>
-        <w:rPr>
-          <w:rFonts w:hint="eastAsia"/>
-        </w:rPr>
-        <w:t>像素级</w:t>
-      </w:r>
-      <w:proofErr w:type="gramEnd"/>
-      <w:r>
-        <w:rPr>
-          <w:rFonts w:hint="eastAsia"/>
-        </w:rPr>
-        <w:t>的中心位置坐标</w:t>
+        <w:t>。得到亚像素级的中心位置坐标</w:t>
       </w:r>
       <w:r>
         <w:rPr>
@@ -7145,7 +6966,7 @@
         <w:rPr>
           <w:rFonts w:hint="eastAsia"/>
         </w:rPr>
-        <w:t>相机为，</w:t>
+        <w:t>相机</w:t>
       </w:r>
       <w:r>
         <w:rPr>
@@ -7173,11 +6994,6 @@
         </w:rPr>
         <w:t>。</w:t>
       </w:r>
-    </w:p>
-    <w:p>
-      <w:pPr>
-        <w:ind w:firstLineChars="200" w:firstLine="420"/>
-      </w:pPr>
       <w:r>
         <w:rPr>
           <w:rFonts w:hint="eastAsia"/>
@@ -7214,7 +7030,6 @@
         </w:rPr>
         <w:t>实现，开发环境为</w:t>
       </w:r>
-      <w:proofErr w:type="spellStart"/>
       <w:r>
         <w:t>P</w:t>
       </w:r>
@@ -7222,14 +7037,16 @@
         <w:rPr>
           <w:rFonts w:hint="eastAsia"/>
         </w:rPr>
-        <w:t>ycharm</w:t>
-      </w:r>
-      <w:proofErr w:type="spellEnd"/>
-      <w:r>
-        <w:rPr>
-          <w:rFonts w:hint="eastAsia"/>
-        </w:rPr>
-        <w:t>，并使用</w:t>
+        <w:t>y</w:t>
+      </w:r>
+      <w:r>
+        <w:t>C</w:t>
+      </w:r>
+      <w:r>
+        <w:rPr>
+          <w:rFonts w:hint="eastAsia"/>
+        </w:rPr>
+        <w:t>harm，并使用</w:t>
       </w:r>
       <w:r>
         <w:t>O</w:t>
@@ -7301,7 +7118,25 @@
         <w:rPr>
           <w:rFonts w:hint="eastAsia"/>
         </w:rPr>
-        <w:t>待检定的水准仪组成。</w:t>
+        <w:t>一台</w:t>
+      </w:r>
+      <w:r>
+        <w:rPr>
+          <w:rFonts w:hint="eastAsia"/>
+        </w:rPr>
+        <w:t>待检定的</w:t>
+      </w:r>
+      <w:r>
+        <w:rPr>
+          <w:rFonts w:hint="eastAsia"/>
+        </w:rPr>
+        <w:t>天宝</w:t>
+      </w:r>
+      <w:r>
+        <w:rPr>
+          <w:rFonts w:hint="eastAsia"/>
+        </w:rPr>
+        <w:t>水准仪组成。</w:t>
       </w:r>
     </w:p>
     <w:p>
@@ -7463,7 +7298,19 @@
         <w:rPr>
           <w:rFonts w:hint="eastAsia"/>
         </w:rPr>
-        <w:t>采集到的图像后要对对象进行一些必要的处理。</w:t>
+        <w:t>采集到的图像后要对</w:t>
+      </w:r>
+      <w:r>
+        <w:rPr>
+          <w:rFonts w:hint="eastAsia"/>
+        </w:rPr>
+        <w:t>图像</w:t>
+      </w:r>
+      <w:r>
+        <w:rPr>
+          <w:rFonts w:hint="eastAsia"/>
+        </w:rPr>
+        <w:t>进行一些必要的处理。</w:t>
       </w:r>
       <w:r>
         <w:rPr>
@@ -7486,7 +7333,9 @@
     </w:p>
     <w:p>
       <w:pPr>
+        <w:keepNext/>
         <w:ind w:leftChars="200" w:left="420"/>
+        <w:jc w:val="center"/>
       </w:pPr>
       <w:r>
         <w:rPr>
@@ -7531,6 +7380,84 @@
     </w:p>
     <w:p>
       <w:pPr>
+        <w:pStyle w:val="aa"/>
+        <w:jc w:val="center"/>
+      </w:pPr>
+      <w:r>
+        <w:t>图</w:t>
+      </w:r>
+      <w:r>
+        <w:t xml:space="preserve"> </w:t>
+      </w:r>
+      <w:r>
+        <w:fldChar w:fldCharType="begin"/>
+      </w:r>
+      <w:r>
+        <w:instrText xml:space="preserve"> SEQ </w:instrText>
+      </w:r>
+      <w:r>
+        <w:instrText>图</w:instrText>
+      </w:r>
+      <w:r>
+        <w:instrText xml:space="preserve"> \* ARABIC </w:instrText>
+      </w:r>
+      <w:r>
+        <w:fldChar w:fldCharType="separate"/>
+      </w:r>
+      <w:r>
+        <w:rPr>
+          <w:noProof/>
+        </w:rPr>
+        <w:t>4</w:t>
+      </w:r>
+      <w:r>
+        <w:fldChar w:fldCharType="end"/>
+      </w:r>
+      <w:r>
+        <w:t xml:space="preserve"> </w:t>
+      </w:r>
+      <w:r>
+        <w:rPr>
+          <w:rFonts w:hint="eastAsia"/>
+        </w:rPr>
+        <w:t>预处理</w:t>
+      </w:r>
+    </w:p>
+    <w:p>
+      <w:pPr>
+        <w:pStyle w:val="aa"/>
+        <w:jc w:val="center"/>
+      </w:pPr>
+      <w:r>
+        <w:t xml:space="preserve">Figure </w:t>
+      </w:r>
+      <w:r>
+        <w:fldChar w:fldCharType="begin"/>
+      </w:r>
+      <w:r>
+        <w:instrText xml:space="preserve"> SEQ Figure \* ARABIC </w:instrText>
+      </w:r>
+      <w:r>
+        <w:fldChar w:fldCharType="separate"/>
+      </w:r>
+      <w:r>
+        <w:rPr>
+          <w:noProof/>
+        </w:rPr>
+        <w:t>4</w:t>
+      </w:r>
+      <w:r>
+        <w:rPr>
+          <w:noProof/>
+        </w:rPr>
+        <w:fldChar w:fldCharType="end"/>
+      </w:r>
+      <w:r>
+        <w:t xml:space="preserve"> pre processing</w:t>
+      </w:r>
+    </w:p>
+    <w:p>
+      <w:pPr>
         <w:ind w:firstLineChars="200" w:firstLine="420"/>
       </w:pPr>
       <w:r>
@@ -7587,7 +7514,31 @@
         <w:rPr>
           <w:rFonts w:hint="eastAsia"/>
         </w:rPr>
-        <w:t>这样，图像的高灰度部分为十字丝图像，低灰度部分为背景。</w:t>
+        <w:t>这样，图像的高灰度</w:t>
+      </w:r>
+      <w:r>
+        <w:rPr>
+          <w:rFonts w:hint="eastAsia"/>
+        </w:rPr>
+        <w:t>值</w:t>
+      </w:r>
+      <w:r>
+        <w:rPr>
+          <w:rFonts w:hint="eastAsia"/>
+        </w:rPr>
+        <w:t>部分为十字丝图像，低灰度</w:t>
+      </w:r>
+      <w:r>
+        <w:rPr>
+          <w:rFonts w:hint="eastAsia"/>
+        </w:rPr>
+        <w:t>值</w:t>
+      </w:r>
+      <w:r>
+        <w:rPr>
+          <w:rFonts w:hint="eastAsia"/>
+        </w:rPr>
+        <w:t>部分为背景。</w:t>
       </w:r>
       <w:r>
         <w:rPr>
@@ -7624,19 +7575,11 @@
         </w:rPr>
         <w:t>图像的</w:t>
       </w:r>
-      <w:proofErr w:type="gramStart"/>
-      <w:r>
-        <w:rPr>
-          <w:rFonts w:hint="eastAsia"/>
-        </w:rPr>
-        <w:t>像素级</w:t>
-      </w:r>
-      <w:proofErr w:type="gramEnd"/>
-      <w:r>
-        <w:rPr>
-          <w:rFonts w:hint="eastAsia"/>
-        </w:rPr>
-        <w:t>十字丝中心位置</w:t>
+      <w:r>
+        <w:rPr>
+          <w:rFonts w:hint="eastAsia"/>
+        </w:rPr>
+        <w:t>像素级十字丝中心位置</w:t>
       </w:r>
       <w:r>
         <w:rPr>
@@ -7745,12 +7688,14 @@
     </w:p>
     <w:p>
       <w:pPr>
+        <w:keepNext/>
         <w:jc w:val="center"/>
       </w:pPr>
       <w:r>
         <w:rPr>
           <w:noProof/>
         </w:rPr>
+        <w:lastRenderedPageBreak/>
         <w:drawing>
           <wp:inline distT="0" distB="0" distL="0" distR="0" wp14:anchorId="49589954" wp14:editId="3DEB5D6E">
             <wp:extent cx="5274310" cy="2665730"/>
@@ -7790,42 +7735,97 @@
     </w:p>
     <w:p>
       <w:pPr>
+        <w:pStyle w:val="aa"/>
+        <w:jc w:val="center"/>
+      </w:pPr>
+      <w:r>
+        <w:t>图</w:t>
+      </w:r>
+      <w:r>
+        <w:t xml:space="preserve"> </w:t>
+      </w:r>
+      <w:r>
+        <w:fldChar w:fldCharType="begin"/>
+      </w:r>
+      <w:r>
+        <w:instrText xml:space="preserve"> SEQ </w:instrText>
+      </w:r>
+      <w:r>
+        <w:instrText>图</w:instrText>
+      </w:r>
+      <w:r>
+        <w:instrText xml:space="preserve"> \* ARABIC </w:instrText>
+      </w:r>
+      <w:r>
+        <w:fldChar w:fldCharType="separate"/>
+      </w:r>
+      <w:r>
+        <w:rPr>
+          <w:noProof/>
+        </w:rPr>
+        <w:t>5</w:t>
+      </w:r>
+      <w:r>
+        <w:fldChar w:fldCharType="end"/>
+      </w:r>
+      <w:r>
+        <w:t xml:space="preserve"> </w:t>
+      </w:r>
+      <w:r>
+        <w:rPr>
+          <w:rFonts w:hint="eastAsia"/>
+        </w:rPr>
+        <w:t>提取骨架</w:t>
+      </w:r>
+    </w:p>
+    <w:p>
+      <w:pPr>
+        <w:pStyle w:val="aa"/>
+        <w:jc w:val="center"/>
+      </w:pPr>
+      <w:r>
+        <w:t xml:space="preserve">Figure </w:t>
+      </w:r>
+      <w:r>
+        <w:fldChar w:fldCharType="begin"/>
+      </w:r>
+      <w:r>
+        <w:instrText xml:space="preserve"> SEQ Figure \* ARABIC </w:instrText>
+      </w:r>
+      <w:r>
+        <w:fldChar w:fldCharType="separate"/>
+      </w:r>
+      <w:r>
+        <w:rPr>
+          <w:noProof/>
+        </w:rPr>
+        <w:t>5</w:t>
+      </w:r>
+      <w:r>
+        <w:rPr>
+          <w:noProof/>
+        </w:rPr>
+        <w:fldChar w:fldCharType="end"/>
+      </w:r>
+      <w:r>
+        <w:t xml:space="preserve"> </w:t>
+      </w:r>
+      <w:r>
+        <w:rPr>
+          <w:rFonts w:hint="eastAsia"/>
+        </w:rPr>
+        <w:t>sol</w:t>
+      </w:r>
+    </w:p>
+    <w:p>
+      <w:pPr>
         <w:jc w:val="left"/>
       </w:pPr>
       <w:r>
         <w:rPr>
           <w:rFonts w:hint="eastAsia"/>
         </w:rPr>
-        <w:t>得到骨架图像后，对图像分别按行，</w:t>
-      </w:r>
-      <w:proofErr w:type="gramStart"/>
-      <w:r>
-        <w:rPr>
-          <w:rFonts w:hint="eastAsia"/>
-        </w:rPr>
-        <w:t>按列进行</w:t>
-      </w:r>
-      <w:proofErr w:type="gramEnd"/>
-      <w:r>
-        <w:rPr>
-          <w:rFonts w:hint="eastAsia"/>
-        </w:rPr>
-        <w:t>求和，求和的结果如图所示。取峰值点作为</w:t>
-      </w:r>
-      <w:proofErr w:type="gramStart"/>
-      <w:r>
-        <w:rPr>
-          <w:rFonts w:hint="eastAsia"/>
-        </w:rPr>
-        <w:lastRenderedPageBreak/>
-        <w:t>像素级</w:t>
-      </w:r>
-      <w:proofErr w:type="gramEnd"/>
-      <w:r>
-        <w:rPr>
-          <w:rFonts w:hint="eastAsia"/>
-        </w:rPr>
-        <w:t>的十字丝中心位置坐标</w:t>
+        <w:t>得到骨架图像后，对图像分别按行，按列进行求和，求和的结果如图所示。取峰值点作为像素级的十字丝中心位置坐标</w:t>
       </w:r>
       <m:oMath>
         <m:sSub>
@@ -7896,6 +7896,7 @@
     </w:p>
     <w:p>
       <w:pPr>
+        <w:keepNext/>
         <w:jc w:val="center"/>
       </w:pPr>
       <w:r>
@@ -7940,6 +7941,99 @@
       </w:r>
     </w:p>
     <w:p>
+      <w:pPr>
+        <w:pStyle w:val="aa"/>
+        <w:jc w:val="center"/>
+      </w:pPr>
+      <w:r>
+        <w:t>图</w:t>
+      </w:r>
+      <w:r>
+        <w:t xml:space="preserve"> </w:t>
+      </w:r>
+      <w:r>
+        <w:fldChar w:fldCharType="begin"/>
+      </w:r>
+      <w:r>
+        <w:instrText xml:space="preserve"> SEQ </w:instrText>
+      </w:r>
+      <w:r>
+        <w:instrText>图</w:instrText>
+      </w:r>
+      <w:r>
+        <w:instrText xml:space="preserve"> \* ARABIC </w:instrText>
+      </w:r>
+      <w:r>
+        <w:fldChar w:fldCharType="separate"/>
+      </w:r>
+      <w:r>
+        <w:rPr>
+          <w:noProof/>
+        </w:rPr>
+        <w:t>6</w:t>
+      </w:r>
+      <w:r>
+        <w:fldChar w:fldCharType="end"/>
+      </w:r>
+      <w:r>
+        <w:t xml:space="preserve"> </w:t>
+      </w:r>
+      <w:r>
+        <w:rPr>
+          <w:rFonts w:hint="eastAsia"/>
+        </w:rPr>
+        <w:t>像素值分布</w:t>
+      </w:r>
+    </w:p>
+    <w:p>
+      <w:pPr>
+        <w:pStyle w:val="aa"/>
+        <w:jc w:val="center"/>
+      </w:pPr>
+      <w:r>
+        <w:t xml:space="preserve">Figure </w:t>
+      </w:r>
+      <w:r>
+        <w:fldChar w:fldCharType="begin"/>
+      </w:r>
+      <w:r>
+        <w:instrText xml:space="preserve"> SEQ Figure \* ARABIC </w:instrText>
+      </w:r>
+      <w:r>
+        <w:fldChar w:fldCharType="separate"/>
+      </w:r>
+      <w:r>
+        <w:rPr>
+          <w:noProof/>
+        </w:rPr>
+        <w:t>6</w:t>
+      </w:r>
+      <w:r>
+        <w:rPr>
+          <w:noProof/>
+        </w:rPr>
+        <w:fldChar w:fldCharType="end"/>
+      </w:r>
+      <w:r>
+        <w:t xml:space="preserve"> </w:t>
+      </w:r>
+      <w:r>
+        <w:rPr>
+          <w:rFonts w:hint="eastAsia"/>
+        </w:rPr>
+        <w:t>gray</w:t>
+      </w:r>
+      <w:r>
+        <w:t xml:space="preserve"> </w:t>
+      </w:r>
+      <w:r>
+        <w:rPr>
+          <w:rFonts w:hint="eastAsia"/>
+        </w:rPr>
+        <w:t>value</w:t>
+      </w:r>
+    </w:p>
+    <w:p>
       <w:r>
         <w:rPr>
           <w:rFonts w:hint="eastAsia"/>
@@ -7976,55 +8070,7 @@
         <w:rPr>
           <w:rFonts w:hint="eastAsia"/>
         </w:rPr>
-        <w:t>对图像进行指数变换，目的是将图像的低灰度</w:t>
-      </w:r>
-      <w:proofErr w:type="gramStart"/>
-      <w:r>
-        <w:rPr>
-          <w:rFonts w:hint="eastAsia"/>
-        </w:rPr>
-        <w:t>值部分</w:t>
-      </w:r>
-      <w:proofErr w:type="gramEnd"/>
-      <w:r>
-        <w:rPr>
-          <w:rFonts w:hint="eastAsia"/>
-        </w:rPr>
-        <w:t>进行压缩，将其高灰度</w:t>
-      </w:r>
-      <w:proofErr w:type="gramStart"/>
-      <w:r>
-        <w:rPr>
-          <w:rFonts w:hint="eastAsia"/>
-        </w:rPr>
-        <w:t>值部分</w:t>
-      </w:r>
-      <w:proofErr w:type="gramEnd"/>
-      <w:r>
-        <w:rPr>
-          <w:rFonts w:hint="eastAsia"/>
-        </w:rPr>
-        <w:t>进行拓展，从而强调了图像的高灰度部分，这是因为在一幅十字丝图像中，十字丝图像集中在灰度值较高的部分；进行指数变换，可以很好的拓展</w:t>
-      </w:r>
-      <w:proofErr w:type="gramStart"/>
-      <w:r>
-        <w:rPr>
-          <w:rFonts w:hint="eastAsia"/>
-        </w:rPr>
-        <w:t>像素值</w:t>
-      </w:r>
-      <w:proofErr w:type="gramEnd"/>
-      <w:r>
-        <w:rPr>
-          <w:rFonts w:hint="eastAsia"/>
-        </w:rPr>
-        <w:t>变化较小的灰度级分布，突出图像中的细节部分</w:t>
-      </w:r>
-      <w:r>
-        <w:rPr>
-          <w:rFonts w:hint="eastAsia"/>
-        </w:rPr>
-        <w:t>（此处引用图像增强）</w:t>
+        <w:t>对图像进行指数变换，目的是将图像的低灰度值部分进行压缩，将其高灰度值部分进行拓展，从而强调了图像的高灰度部分，这是因为在一幅十字丝图像中，十字丝图像集中在灰度值较高的部分；进行指数变换，可以很好的拓展像素值变化较小的灰度级分布，突出图像中的细节部分</w:t>
       </w:r>
       <w:r>
         <w:rPr>
@@ -8043,7 +8089,6 @@
       <w:pPr>
         <w:ind w:firstLineChars="200" w:firstLine="420"/>
         <w:rPr>
-          <w:rFonts w:hint="eastAsia"/>
           <w:iCs/>
         </w:rPr>
       </w:pPr>
@@ -8312,23 +8357,7 @@
           <w:rFonts w:hint="eastAsia"/>
           <w:iCs/>
         </w:rPr>
-        <w:t>可见，原图中的高灰度</w:t>
-      </w:r>
-      <w:proofErr w:type="gramStart"/>
-      <w:r>
-        <w:rPr>
-          <w:rFonts w:hint="eastAsia"/>
-          <w:iCs/>
-        </w:rPr>
-        <w:t>值部分</w:t>
-      </w:r>
-      <w:proofErr w:type="gramEnd"/>
-      <w:r>
-        <w:rPr>
-          <w:rFonts w:hint="eastAsia"/>
-          <w:iCs/>
-        </w:rPr>
-        <w:t>得到拓展</w:t>
+        <w:t>可见，原图中的高灰度值部分得到拓展</w:t>
       </w:r>
       <w:r>
         <w:rPr>
@@ -8340,6 +8369,7 @@
     </w:p>
     <w:p>
       <w:pPr>
+        <w:keepNext/>
         <w:ind w:firstLineChars="200" w:firstLine="420"/>
         <w:jc w:val="center"/>
       </w:pPr>
@@ -8347,6 +8377,7 @@
         <w:rPr>
           <w:noProof/>
         </w:rPr>
+        <w:lastRenderedPageBreak/>
         <w:drawing>
           <wp:inline distT="0" distB="0" distL="0" distR="0" wp14:anchorId="4DEA90D1" wp14:editId="4F895CEC">
             <wp:extent cx="4762519" cy="2590165"/>
@@ -8385,32 +8416,116 @@
       </w:r>
     </w:p>
     <w:p>
-      <w:r>
-        <w:rPr>
-          <w:rFonts w:hint="eastAsia"/>
-        </w:rPr>
-        <w:t>使用系数为2的指数函数对原图进行变换，可以在拓展灰度级的同时较好的平衡噪声与原信号。</w:t>
+      <w:pPr>
+        <w:pStyle w:val="aa"/>
+        <w:jc w:val="center"/>
+      </w:pPr>
+      <w:r>
+        <w:t>图</w:t>
+      </w:r>
+      <w:r>
+        <w:t xml:space="preserve"> </w:t>
+      </w:r>
+      <w:r>
+        <w:fldChar w:fldCharType="begin"/>
+      </w:r>
+      <w:r>
+        <w:instrText xml:space="preserve"> SEQ </w:instrText>
+      </w:r>
+      <w:r>
+        <w:instrText>图</w:instrText>
+      </w:r>
+      <w:r>
+        <w:instrText xml:space="preserve"> \* ARABIC </w:instrText>
+      </w:r>
+      <w:r>
+        <w:fldChar w:fldCharType="separate"/>
+      </w:r>
+      <w:r>
+        <w:rPr>
+          <w:noProof/>
+        </w:rPr>
+        <w:t>7</w:t>
+      </w:r>
+      <w:r>
+        <w:fldChar w:fldCharType="end"/>
+      </w:r>
+      <w:r>
+        <w:t xml:space="preserve"> </w:t>
+      </w:r>
+      <w:r>
+        <w:rPr>
+          <w:rFonts w:hint="eastAsia"/>
+        </w:rPr>
+        <w:t>伽马变换</w:t>
       </w:r>
     </w:p>
     <w:p>
-      <w:r>
-        <w:rPr>
-          <w:rFonts w:hint="eastAsia"/>
-        </w:rPr>
-        <w:t>2</w:t>
-      </w:r>
-      <w:r>
-        <w:t xml:space="preserve">.2.2 </w:t>
-      </w:r>
-      <w:r>
-        <w:rPr>
-          <w:rFonts w:hint="eastAsia"/>
-        </w:rPr>
-        <w:t>基于图像形态学处理的边缘识别</w:t>
+      <w:pPr>
+        <w:pStyle w:val="aa"/>
+        <w:jc w:val="center"/>
+      </w:pPr>
+      <w:r>
+        <w:t xml:space="preserve">Figure </w:t>
+      </w:r>
+      <w:r>
+        <w:fldChar w:fldCharType="begin"/>
+      </w:r>
+      <w:r>
+        <w:instrText xml:space="preserve"> SEQ Figure \* ARABIC </w:instrText>
+      </w:r>
+      <w:r>
+        <w:fldChar w:fldCharType="separate"/>
+      </w:r>
+      <w:r>
+        <w:rPr>
+          <w:noProof/>
+        </w:rPr>
+        <w:t>7</w:t>
+      </w:r>
+      <w:r>
+        <w:rPr>
+          <w:noProof/>
+        </w:rPr>
+        <w:fldChar w:fldCharType="end"/>
+      </w:r>
+      <w:r>
+        <w:t xml:space="preserve"> </w:t>
+      </w:r>
+      <w:r>
+        <w:rPr>
+          <w:rFonts w:hint="eastAsia"/>
+        </w:rPr>
+        <w:t>gamma</w:t>
       </w:r>
     </w:p>
     <w:p>
       <w:r>
+        <w:rPr>
+          <w:rFonts w:hint="eastAsia"/>
+        </w:rPr>
+        <w:t>使用系数为2的指数函数对原图进行变换，可以在拓展灰度级的同时较好的平衡噪声与原信号。</w:t>
+      </w:r>
+    </w:p>
+    <w:p>
+      <w:r>
+        <w:rPr>
+          <w:rFonts w:hint="eastAsia"/>
+        </w:rPr>
+        <w:t>2</w:t>
+      </w:r>
+      <w:r>
+        <w:t xml:space="preserve">.2.2 </w:t>
+      </w:r>
+      <w:r>
+        <w:rPr>
+          <w:rFonts w:hint="eastAsia"/>
+        </w:rPr>
+        <w:t>基于图像形态学处理的边缘识别</w:t>
+      </w:r>
+    </w:p>
+    <w:p>
+      <w:r>
         <w:tab/>
       </w:r>
       <w:r>
@@ -8431,19 +8546,11 @@
         </w:rPr>
         <w:t>对上述图像增强后的图像进行</w:t>
       </w:r>
-      <w:proofErr w:type="gramStart"/>
-      <w:r>
-        <w:rPr>
-          <w:rFonts w:hint="eastAsia"/>
-        </w:rPr>
-        <w:t>二值化阈值</w:t>
-      </w:r>
-      <w:proofErr w:type="gramEnd"/>
-      <w:r>
-        <w:rPr>
-          <w:rFonts w:hint="eastAsia"/>
-        </w:rPr>
-        <w:t>处理，</w:t>
+      <w:r>
+        <w:rPr>
+          <w:rFonts w:hint="eastAsia"/>
+        </w:rPr>
+        <w:t>二值化阈值处理，</w:t>
       </w:r>
       <w:r>
         <w:rPr>
@@ -8529,11 +8636,6 @@
       </w:r>
     </w:p>
     <w:p>
-      <w:pPr>
-        <w:rPr>
-          <w:rFonts w:hint="eastAsia"/>
-        </w:rPr>
-      </w:pPr>
       <m:oMathPara>
         <m:oMath>
           <m:eqArr>
@@ -8668,23 +8770,7 @@
           <w:rFonts w:hint="eastAsia"/>
           <w:iCs/>
         </w:rPr>
-        <w:t>即选取合适的</w:t>
-      </w:r>
-      <w:proofErr w:type="gramStart"/>
-      <w:r>
-        <w:rPr>
-          <w:rFonts w:hint="eastAsia"/>
-          <w:iCs/>
-        </w:rPr>
-        <w:t>结构元</w:t>
-      </w:r>
-      <w:proofErr w:type="gramEnd"/>
-      <w:r>
-        <w:rPr>
-          <w:rFonts w:hint="eastAsia"/>
-          <w:iCs/>
-        </w:rPr>
-        <w:t>对图像进行膨胀后再减去原图像，基于形态学算法避免了使用像</w:t>
+        <w:t>即选取合适的结构元对图像进行膨胀后再减去原图像，基于形态学算法避免了使用像</w:t>
       </w:r>
       <m:oMath>
         <m:r>
@@ -8694,7 +8780,6 @@
           <w:rPr>
             <w:rFonts w:ascii="Cambria Math" w:hAnsi="Cambria Math"/>
           </w:rPr>
-          <w:lastRenderedPageBreak/>
           <m:t>C</m:t>
         </m:r>
         <m:r>
@@ -8743,10 +8828,8 @@
     </w:p>
     <w:p>
       <w:pPr>
+        <w:keepNext/>
         <w:jc w:val="center"/>
-        <w:rPr>
-          <w:iCs/>
-        </w:rPr>
       </w:pPr>
       <w:r>
         <w:rPr>
@@ -8791,24 +8874,109 @@
     </w:p>
     <w:p>
       <w:pPr>
-        <w:rPr>
-          <w:iCs/>
-        </w:rPr>
+        <w:pStyle w:val="aa"/>
+        <w:jc w:val="center"/>
       </w:pPr>
       <w:r>
-        <w:rPr>
-          <w:rFonts w:hint="eastAsia"/>
-          <w:iCs/>
-        </w:rPr>
-        <w:t>识别出的边缘（部分）如图所示：</w:t>
+        <w:t>图</w:t>
+      </w:r>
+      <w:r>
+        <w:t xml:space="preserve"> </w:t>
+      </w:r>
+      <w:r>
+        <w:fldChar w:fldCharType="begin"/>
+      </w:r>
+      <w:r>
+        <w:instrText xml:space="preserve"> SEQ </w:instrText>
+      </w:r>
+      <w:r>
+        <w:instrText>图</w:instrText>
+      </w:r>
+      <w:r>
+        <w:instrText xml:space="preserve"> \* ARABIC </w:instrText>
+      </w:r>
+      <w:r>
+        <w:fldChar w:fldCharType="separate"/>
+      </w:r>
+      <w:r>
+        <w:rPr>
+          <w:noProof/>
+        </w:rPr>
+        <w:t>8</w:t>
+      </w:r>
+      <w:r>
+        <w:fldChar w:fldCharType="end"/>
+      </w:r>
+      <w:r>
+        <w:t xml:space="preserve"> </w:t>
+      </w:r>
+      <w:r>
+        <w:rPr>
+          <w:rFonts w:hint="eastAsia"/>
+        </w:rPr>
+        <w:t>边缘提取</w:t>
       </w:r>
     </w:p>
     <w:p>
       <w:pPr>
+        <w:pStyle w:val="aa"/>
         <w:jc w:val="center"/>
         <w:rPr>
           <w:iCs/>
         </w:rPr>
+      </w:pPr>
+      <w:r>
+        <w:t xml:space="preserve">Figure </w:t>
+      </w:r>
+      <w:r>
+        <w:fldChar w:fldCharType="begin"/>
+      </w:r>
+      <w:r>
+        <w:instrText xml:space="preserve"> SEQ Figure \* ARABIC </w:instrText>
+      </w:r>
+      <w:r>
+        <w:fldChar w:fldCharType="separate"/>
+      </w:r>
+      <w:r>
+        <w:rPr>
+          <w:noProof/>
+        </w:rPr>
+        <w:t>8</w:t>
+      </w:r>
+      <w:r>
+        <w:rPr>
+          <w:noProof/>
+        </w:rPr>
+        <w:fldChar w:fldCharType="end"/>
+      </w:r>
+      <w:r>
+        <w:t xml:space="preserve"> </w:t>
+      </w:r>
+      <w:r>
+        <w:rPr>
+          <w:rFonts w:hint="eastAsia"/>
+        </w:rPr>
+        <w:t>edge</w:t>
+      </w:r>
+    </w:p>
+    <w:p>
+      <w:pPr>
+        <w:rPr>
+          <w:iCs/>
+        </w:rPr>
+      </w:pPr>
+      <w:r>
+        <w:rPr>
+          <w:rFonts w:hint="eastAsia"/>
+          <w:iCs/>
+        </w:rPr>
+        <w:t>识别出的边缘（部分）如图所示：</w:t>
+      </w:r>
+    </w:p>
+    <w:p>
+      <w:pPr>
+        <w:keepNext/>
+        <w:jc w:val="center"/>
       </w:pPr>
       <w:r>
         <w:rPr>
@@ -8868,40 +9036,127 @@
     </w:p>
     <w:p>
       <w:pPr>
-        <w:rPr>
-          <w:iCs/>
-        </w:rPr>
+        <w:pStyle w:val="aa"/>
+        <w:jc w:val="center"/>
       </w:pPr>
       <w:r>
-        <w:rPr>
-          <w:rFonts w:hint="eastAsia"/>
-          <w:iCs/>
-        </w:rPr>
-        <w:t>根据边缘的位置确定计算拟合的起始点和终止点。</w:t>
-      </w:r>
-      <w:r>
-        <w:rPr>
-          <w:rFonts w:hint="eastAsia"/>
-          <w:iCs/>
-        </w:rPr>
-        <w:t>在起点和终点区域内，使用灰度重心法，计算重心位置。</w:t>
+        <w:t>图</w:t>
+      </w:r>
+      <w:r>
+        <w:t xml:space="preserve"> </w:t>
+      </w:r>
+      <w:r>
+        <w:fldChar w:fldCharType="begin"/>
+      </w:r>
+      <w:r>
+        <w:instrText xml:space="preserve"> SEQ </w:instrText>
+      </w:r>
+      <w:r>
+        <w:instrText>图</w:instrText>
+      </w:r>
+      <w:r>
+        <w:instrText xml:space="preserve"> \* ARABIC </w:instrText>
+      </w:r>
+      <w:r>
+        <w:fldChar w:fldCharType="separate"/>
+      </w:r>
+      <w:r>
+        <w:rPr>
+          <w:noProof/>
+        </w:rPr>
+        <w:t>9</w:t>
+      </w:r>
+      <w:r>
+        <w:fldChar w:fldCharType="end"/>
+      </w:r>
+      <w:r>
+        <w:t xml:space="preserve"> </w:t>
+      </w:r>
+      <w:r>
+        <w:rPr>
+          <w:rFonts w:hint="eastAsia"/>
+        </w:rPr>
+        <w:t>提取到的边缘</w:t>
       </w:r>
     </w:p>
     <w:p>
       <w:pPr>
+        <w:pStyle w:val="aa"/>
+        <w:jc w:val="center"/>
+        <w:rPr>
+          <w:iCs/>
+        </w:rPr>
+      </w:pPr>
+      <w:r>
+        <w:t xml:space="preserve">Figure </w:t>
+      </w:r>
+      <w:r>
+        <w:fldChar w:fldCharType="begin"/>
+      </w:r>
+      <w:r>
+        <w:instrText xml:space="preserve"> SEQ Figure \* ARABIC </w:instrText>
+      </w:r>
+      <w:r>
+        <w:fldChar w:fldCharType="separate"/>
+      </w:r>
+      <w:r>
         <w:rPr>
           <w:noProof/>
         </w:rPr>
+        <w:t>9</w:t>
+      </w:r>
+      <w:r>
+        <w:rPr>
+          <w:noProof/>
+        </w:rPr>
+        <w:fldChar w:fldCharType="end"/>
+      </w:r>
+      <w:r>
+        <w:t xml:space="preserve"> </w:t>
+      </w:r>
+      <w:r>
+        <w:rPr>
+          <w:rFonts w:hint="eastAsia"/>
+        </w:rPr>
+        <w:t>edge</w:t>
+      </w:r>
+    </w:p>
+    <w:p>
+      <w:pPr>
+        <w:rPr>
+          <w:iCs/>
+        </w:rPr>
       </w:pPr>
       <w:r>
         <w:rPr>
+          <w:rFonts w:hint="eastAsia"/>
+          <w:iCs/>
+        </w:rPr>
+        <w:lastRenderedPageBreak/>
+        <w:t>根据边缘的位置确定计算拟合的起始点和终止点。</w:t>
+      </w:r>
+      <w:r>
+        <w:rPr>
+          <w:rFonts w:hint="eastAsia"/>
+          <w:iCs/>
+        </w:rPr>
+        <w:t>在起点和终点区域内，使用灰度重心法，计算重心位置。</w:t>
+      </w:r>
+    </w:p>
+    <w:p>
+      <w:pPr>
+        <w:keepNext/>
+        <w:jc w:val="center"/>
+      </w:pPr>
+      <w:r>
+        <w:rPr>
           <w:noProof/>
         </w:rPr>
         <w:drawing>
-          <wp:inline distT="0" distB="0" distL="0" distR="0" wp14:anchorId="29FEF671" wp14:editId="6E123B14">
-            <wp:extent cx="2565779" cy="2007870"/>
-            <wp:effectExtent l="0" t="0" r="6350" b="0"/>
-            <wp:docPr id="9" name="图片 9"/>
+          <wp:inline distT="0" distB="0" distL="0" distR="0" wp14:anchorId="648083A0" wp14:editId="0C31F9DA">
+            <wp:extent cx="5274310" cy="1804035"/>
+            <wp:effectExtent l="0" t="0" r="2540" b="5715"/>
+            <wp:docPr id="19" name="图片 19"/>
             <wp:cNvGraphicFramePr>
               <a:graphicFrameLocks xmlns:a="http://schemas.openxmlformats.org/drawingml/2006/main" noChangeAspect="1"/>
             </wp:cNvGraphicFramePr>
@@ -8921,7 +9176,7 @@
                   <pic:spPr>
                     <a:xfrm>
                       <a:off x="0" y="0"/>
-                      <a:ext cx="2581561" cy="2020221"/>
+                      <a:ext cx="5274310" cy="1804035"/>
                     </a:xfrm>
                     <a:prstGeom prst="rect">
                       <a:avLst/>
@@ -8933,45 +9188,83 @@
           </wp:inline>
         </w:drawing>
       </w:r>
+    </w:p>
+    <w:p>
+      <w:pPr>
+        <w:pStyle w:val="aa"/>
+        <w:jc w:val="center"/>
+      </w:pPr>
+      <w:r>
+        <w:t>图</w:t>
+      </w:r>
+      <w:r>
+        <w:t xml:space="preserve"> </w:t>
+      </w:r>
+      <w:r>
+        <w:fldChar w:fldCharType="begin"/>
+      </w:r>
+      <w:r>
+        <w:instrText xml:space="preserve"> SEQ </w:instrText>
+      </w:r>
+      <w:r>
+        <w:instrText>图</w:instrText>
+      </w:r>
+      <w:r>
+        <w:instrText xml:space="preserve"> \* ARABIC </w:instrText>
+      </w:r>
+      <w:r>
+        <w:fldChar w:fldCharType="separate"/>
+      </w:r>
       <w:r>
         <w:rPr>
           <w:noProof/>
         </w:rPr>
-        <w:drawing>
-          <wp:inline distT="0" distB="0" distL="0" distR="0" wp14:anchorId="042012AF" wp14:editId="1B22A2CF">
-            <wp:extent cx="2388358" cy="1840865"/>
-            <wp:effectExtent l="0" t="0" r="0" b="6985"/>
-            <wp:docPr id="11" name="图片 11"/>
-            <wp:cNvGraphicFramePr>
-              <a:graphicFrameLocks xmlns:a="http://schemas.openxmlformats.org/drawingml/2006/main" noChangeAspect="1"/>
-            </wp:cNvGraphicFramePr>
-            <a:graphic xmlns:a="http://schemas.openxmlformats.org/drawingml/2006/main">
-              <a:graphicData uri="http://schemas.openxmlformats.org/drawingml/2006/picture">
-                <pic:pic xmlns:pic="http://schemas.openxmlformats.org/drawingml/2006/picture">
-                  <pic:nvPicPr>
-                    <pic:cNvPr id="1" name=""/>
-                    <pic:cNvPicPr/>
-                  </pic:nvPicPr>
-                  <pic:blipFill>
-                    <a:blip r:embed="rId18"/>
-                    <a:stretch>
-                      <a:fillRect/>
-                    </a:stretch>
-                  </pic:blipFill>
-                  <pic:spPr>
-                    <a:xfrm>
-                      <a:off x="0" y="0"/>
-                      <a:ext cx="2397684" cy="1848054"/>
-                    </a:xfrm>
-                    <a:prstGeom prst="rect">
-                      <a:avLst/>
-                    </a:prstGeom>
-                  </pic:spPr>
-                </pic:pic>
-              </a:graphicData>
-            </a:graphic>
-          </wp:inline>
-        </w:drawing>
+        <w:t>10</w:t>
+      </w:r>
+      <w:r>
+        <w:fldChar w:fldCharType="end"/>
+      </w:r>
+      <w:r>
+        <w:t xml:space="preserve"> </w:t>
+      </w:r>
+      <w:r>
+        <w:rPr>
+          <w:rFonts w:hint="eastAsia"/>
+        </w:rPr>
+        <w:t>目标区域</w:t>
+      </w:r>
+    </w:p>
+    <w:p>
+      <w:pPr>
+        <w:pStyle w:val="aa"/>
+        <w:jc w:val="center"/>
+      </w:pPr>
+      <w:r>
+        <w:t xml:space="preserve">Figure </w:t>
+      </w:r>
+      <w:r>
+        <w:fldChar w:fldCharType="begin"/>
+      </w:r>
+      <w:r>
+        <w:instrText xml:space="preserve"> SEQ Figure \* ARABIC </w:instrText>
+      </w:r>
+      <w:r>
+        <w:fldChar w:fldCharType="separate"/>
+      </w:r>
+      <w:r>
+        <w:rPr>
+          <w:noProof/>
+        </w:rPr>
+        <w:t>10</w:t>
+      </w:r>
+      <w:r>
+        <w:rPr>
+          <w:noProof/>
+        </w:rPr>
+        <w:fldChar w:fldCharType="end"/>
+      </w:r>
+      <w:r>
+        <w:t xml:space="preserve"> target areas</w:t>
       </w:r>
     </w:p>
     <w:p>
@@ -9040,21 +9333,7 @@
         <w:rPr>
           <w:rFonts w:hint="eastAsia"/>
         </w:rPr>
-        <w:t>使用迭代重加权最小二乘法，在</w:t>
-      </w:r>
-      <w:proofErr w:type="gramStart"/>
-      <w:r>
-        <w:rPr>
-          <w:rFonts w:hint="eastAsia"/>
-        </w:rPr>
-        <w:t>一</w:t>
-      </w:r>
-      <w:proofErr w:type="gramEnd"/>
-      <w:r>
-        <w:rPr>
-          <w:rFonts w:hint="eastAsia"/>
-        </w:rPr>
-        <w:t>步步的迭代之后，会降低那些离群点在最后拟合中的权重，相比于标准最小二乘法每个点的权重都是一样的，I</w:t>
+        <w:t>使用迭代重加权最小二乘法，在一步步的迭代之后，会降低那些离群点在最后拟合中的权重，相比于标准最小二乘法每个点的权重都是一样的，I</w:t>
       </w:r>
       <w:r>
         <w:t>RLS</w:t>
@@ -9169,9 +9448,6 @@
       </w:r>
       <m:oMath>
         <m:r>
-          <m:rPr>
-            <m:sty m:val="p"/>
-          </m:rPr>
           <w:rPr>
             <w:rFonts w:ascii="Cambria Math" w:hAnsi="Cambria Math"/>
           </w:rPr>
@@ -9188,9 +9464,6 @@
     <w:p>
       <w:pPr>
         <w:ind w:firstLine="420"/>
-        <w:rPr>
-          <w:rFonts w:hint="eastAsia"/>
-        </w:rPr>
       </w:pPr>
       <m:oMathPara>
         <m:oMath>
@@ -9383,21 +9656,7 @@
         <w:rPr>
           <w:rFonts w:hint="eastAsia"/>
         </w:rPr>
-        <w:t>引入</w:t>
-      </w:r>
-      <w:proofErr w:type="gramStart"/>
-      <w:r>
-        <w:rPr>
-          <w:rFonts w:hint="eastAsia"/>
-        </w:rPr>
-        <w:t>距离权</w:t>
-      </w:r>
-      <w:proofErr w:type="gramEnd"/>
-      <w:r>
-        <w:rPr>
-          <w:rFonts w:hint="eastAsia"/>
-        </w:rPr>
-        <w:t>值</w:t>
+        <w:t>引入距离权值</w:t>
       </w:r>
       <m:oMath>
         <m:sSub>
@@ -9431,9 +9690,6 @@
     <w:p>
       <w:pPr>
         <w:ind w:firstLine="420"/>
-        <w:rPr>
-          <w:rFonts w:hint="eastAsia"/>
-        </w:rPr>
       </w:pPr>
       <m:oMathPara>
         <m:oMath>
@@ -9652,7 +9908,6 @@
         <w:rPr>
           <w:rFonts w:hint="eastAsia"/>
         </w:rPr>
-        <w:lastRenderedPageBreak/>
         <w:t>分别对</w:t>
       </w:r>
       <m:oMath>
@@ -9687,9 +9942,6 @@
     <w:p>
       <w:pPr>
         <w:ind w:firstLine="420"/>
-        <w:rPr>
-          <w:rFonts w:hint="eastAsia"/>
-        </w:rPr>
       </w:pPr>
       <m:oMathPara>
         <m:oMath>
@@ -9929,9 +10181,6 @@
     <w:p>
       <w:pPr>
         <w:ind w:firstLine="420"/>
-        <w:rPr>
-          <w:rFonts w:hint="eastAsia"/>
-        </w:rPr>
       </w:pPr>
       <m:oMathPara>
         <m:oMath>
@@ -10249,9 +10498,6 @@
     <w:p>
       <w:pPr>
         <w:ind w:firstLine="420"/>
-        <w:rPr>
-          <w:rFonts w:hint="eastAsia"/>
-        </w:rPr>
       </w:pPr>
       <m:oMathPara>
         <m:oMath>
@@ -10459,9 +10705,6 @@
     <w:p>
       <w:pPr>
         <w:ind w:firstLine="420"/>
-        <w:rPr>
-          <w:rFonts w:hint="eastAsia"/>
-        </w:rPr>
       </w:pPr>
       <m:oMathPara>
         <m:oMath>
@@ -10724,9 +10967,6 @@
     <w:p>
       <w:pPr>
         <w:ind w:firstLine="420"/>
-        <w:rPr>
-          <w:rFonts w:hint="eastAsia"/>
-        </w:rPr>
       </w:pPr>
       <m:oMathPara>
         <m:oMath>
@@ -11433,6 +11673,7 @@
         <w:rPr>
           <w:rFonts w:hint="eastAsia"/>
         </w:rPr>
+        <w:lastRenderedPageBreak/>
         <w:t>在目标区域内，利用灰度重心法进行亚像素定位并对定位的结果进行最小二乘拟合。</w:t>
       </w:r>
     </w:p>
@@ -11533,6 +11774,7 @@
     </w:p>
     <w:p>
       <w:pPr>
+        <w:keepNext/>
         <w:jc w:val="center"/>
       </w:pPr>
       <w:r>
@@ -11555,7 +11797,7 @@
                     <pic:cNvPicPr/>
                   </pic:nvPicPr>
                   <pic:blipFill>
-                    <a:blip r:embed="rId19"/>
+                    <a:blip r:embed="rId18"/>
                     <a:stretch>
                       <a:fillRect/>
                     </a:stretch>
@@ -11577,6 +11819,99 @@
       </w:r>
     </w:p>
     <w:p>
+      <w:pPr>
+        <w:pStyle w:val="aa"/>
+        <w:jc w:val="center"/>
+      </w:pPr>
+      <w:r>
+        <w:t>图</w:t>
+      </w:r>
+      <w:r>
+        <w:t xml:space="preserve"> </w:t>
+      </w:r>
+      <w:r>
+        <w:fldChar w:fldCharType="begin"/>
+      </w:r>
+      <w:r>
+        <w:instrText xml:space="preserve"> SEQ </w:instrText>
+      </w:r>
+      <w:r>
+        <w:instrText>图</w:instrText>
+      </w:r>
+      <w:r>
+        <w:instrText xml:space="preserve"> \* ARABIC </w:instrText>
+      </w:r>
+      <w:r>
+        <w:fldChar w:fldCharType="separate"/>
+      </w:r>
+      <w:r>
+        <w:rPr>
+          <w:noProof/>
+        </w:rPr>
+        <w:t>11</w:t>
+      </w:r>
+      <w:r>
+        <w:fldChar w:fldCharType="end"/>
+      </w:r>
+      <w:r>
+        <w:t xml:space="preserve"> </w:t>
+      </w:r>
+      <w:r>
+        <w:rPr>
+          <w:rFonts w:hint="eastAsia"/>
+        </w:rPr>
+        <w:t>定位结果</w:t>
+      </w:r>
+    </w:p>
+    <w:p>
+      <w:pPr>
+        <w:pStyle w:val="aa"/>
+        <w:jc w:val="center"/>
+      </w:pPr>
+      <w:r>
+        <w:t xml:space="preserve">Figure </w:t>
+      </w:r>
+      <w:r>
+        <w:fldChar w:fldCharType="begin"/>
+      </w:r>
+      <w:r>
+        <w:instrText xml:space="preserve"> SEQ Figure \* ARABIC </w:instrText>
+      </w:r>
+      <w:r>
+        <w:fldChar w:fldCharType="separate"/>
+      </w:r>
+      <w:r>
+        <w:rPr>
+          <w:noProof/>
+        </w:rPr>
+        <w:t>11</w:t>
+      </w:r>
+      <w:r>
+        <w:rPr>
+          <w:noProof/>
+        </w:rPr>
+        <w:fldChar w:fldCharType="end"/>
+      </w:r>
+      <w:r>
+        <w:t xml:space="preserve"> </w:t>
+      </w:r>
+      <w:r>
+        <w:rPr>
+          <w:rFonts w:hint="eastAsia"/>
+        </w:rPr>
+        <w:t>location</w:t>
+      </w:r>
+      <w:r>
+        <w:t xml:space="preserve"> </w:t>
+      </w:r>
+      <w:r>
+        <w:rPr>
+          <w:rFonts w:hint="eastAsia"/>
+        </w:rPr>
+        <w:t>result</w:t>
+      </w:r>
+    </w:p>
+    <w:p>
       <w:r>
         <w:rPr>
           <w:rFonts w:hint="eastAsia"/>
@@ -11788,19 +12123,11 @@
           <m:t>N</m:t>
         </m:r>
       </m:oMath>
-      <w:proofErr w:type="gramStart"/>
       <w:r>
         <w:rPr>
           <w:rFonts w:ascii="Calibri" w:eastAsia="宋体" w:hAnsi="Calibri" w:cs="Times New Roman" w:hint="eastAsia"/>
         </w:rPr>
-        <w:t>个</w:t>
-      </w:r>
-      <w:proofErr w:type="gramEnd"/>
-      <w:r>
-        <w:rPr>
-          <w:rFonts w:ascii="Calibri" w:eastAsia="宋体" w:hAnsi="Calibri" w:cs="Times New Roman" w:hint="eastAsia"/>
-        </w:rPr>
-        <w:t>校准点。有</w:t>
+        <w:t>个校准点。有</w:t>
       </w:r>
       <m:oMath>
         <m:r>
@@ -11810,19 +12137,11 @@
           <m:t>N</m:t>
         </m:r>
       </m:oMath>
-      <w:proofErr w:type="gramStart"/>
       <w:r>
         <w:rPr>
           <w:rFonts w:ascii="Calibri" w:eastAsia="宋体" w:hAnsi="Calibri" w:cs="Times New Roman" w:hint="eastAsia"/>
         </w:rPr>
-        <w:t>个</w:t>
-      </w:r>
-      <w:proofErr w:type="gramEnd"/>
-      <w:r>
-        <w:rPr>
-          <w:rFonts w:ascii="Calibri" w:eastAsia="宋体" w:hAnsi="Calibri" w:cs="Times New Roman" w:hint="eastAsia"/>
-        </w:rPr>
-        <w:t>点的图像中十字丝坐标</w:t>
+        <w:t>个点的图像中十字丝坐标</w:t>
       </w:r>
       <m:oMath>
         <m:r>
@@ -11842,7 +12161,7 @@
     <w:p>
       <w:pPr>
         <w:rPr>
-          <w:rFonts w:ascii="Calibri" w:eastAsia="宋体" w:hAnsi="Calibri" w:cs="Times New Roman" w:hint="eastAsia"/>
+          <w:rFonts w:ascii="Calibri" w:eastAsia="宋体" w:hAnsi="Calibri" w:cs="Times New Roman"/>
         </w:rPr>
       </w:pPr>
       <m:oMathPara>
@@ -12003,11 +12322,6 @@
       </w:r>
     </w:p>
     <w:p>
-      <w:pPr>
-        <w:rPr>
-          <w:rFonts w:hint="eastAsia"/>
-        </w:rPr>
-      </w:pPr>
       <m:oMathPara>
         <m:oMath>
           <m:eqArr>
@@ -12137,11 +12451,6 @@
       </m:oMathPara>
     </w:p>
     <w:p>
-      <w:pPr>
-        <w:rPr>
-          <w:rFonts w:hint="eastAsia"/>
-        </w:rPr>
-      </w:pPr>
       <m:oMathPara>
         <m:oMath>
           <m:eqArr>
@@ -12374,7 +12683,6 @@
     <w:p>
       <w:pPr>
         <w:rPr>
-          <w:rFonts w:hint="eastAsia"/>
           <w:b/>
         </w:rPr>
       </w:pPr>
@@ -12447,7 +12755,6 @@
     <w:p>
       <w:pPr>
         <w:rPr>
-          <w:rFonts w:hint="eastAsia"/>
           <w:b/>
         </w:rPr>
       </w:pPr>
@@ -12897,7 +13204,6 @@
     <w:p>
       <w:pPr>
         <w:rPr>
-          <w:rFonts w:hint="eastAsia"/>
           <w:b/>
         </w:rPr>
       </w:pPr>
@@ -13129,7 +13435,6 @@
     <w:p>
       <w:pPr>
         <w:rPr>
-          <w:rFonts w:hint="eastAsia"/>
           <w:b/>
         </w:rPr>
       </w:pPr>
@@ -13246,7 +13551,6 @@
     <w:p>
       <w:pPr>
         <w:rPr>
-          <w:rFonts w:hint="eastAsia"/>
           <w:b/>
         </w:rPr>
       </w:pPr>
@@ -13377,7 +13681,14 @@
         <w:rPr>
           <w:rFonts w:hint="eastAsia"/>
         </w:rPr>
-        <w:t>模拟图像检验法，建立数学模型，通过计算机软件生成模拟图像以代替实际图像，验证算法</w:t>
+        <w:t>模拟图像检验法，建立数学模型，通过计算机软件生成模拟图像以代替实际</w:t>
+      </w:r>
+      <w:r>
+        <w:rPr>
+          <w:rFonts w:hint="eastAsia"/>
+        </w:rPr>
+        <w:lastRenderedPageBreak/>
+        <w:t>图像，验证算法</w:t>
       </w:r>
       <w:r>
         <w:rPr>
@@ -13504,6 +13815,7 @@
     </w:p>
     <w:p>
       <w:pPr>
+        <w:keepNext/>
         <w:ind w:firstLineChars="200" w:firstLine="420"/>
       </w:pPr>
       <w:r>
@@ -13526,7 +13838,7 @@
                     <pic:cNvPicPr/>
                   </pic:nvPicPr>
                   <pic:blipFill>
-                    <a:blip r:embed="rId20"/>
+                    <a:blip r:embed="rId19"/>
                     <a:stretch>
                       <a:fillRect/>
                     </a:stretch>
@@ -13545,6 +13857,99 @@
             </a:graphic>
           </wp:inline>
         </w:drawing>
+      </w:r>
+    </w:p>
+    <w:p>
+      <w:pPr>
+        <w:pStyle w:val="aa"/>
+        <w:jc w:val="center"/>
+      </w:pPr>
+      <w:r>
+        <w:t>图</w:t>
+      </w:r>
+      <w:r>
+        <w:t xml:space="preserve"> </w:t>
+      </w:r>
+      <w:r>
+        <w:fldChar w:fldCharType="begin"/>
+      </w:r>
+      <w:r>
+        <w:instrText xml:space="preserve"> SEQ </w:instrText>
+      </w:r>
+      <w:r>
+        <w:instrText>图</w:instrText>
+      </w:r>
+      <w:r>
+        <w:instrText xml:space="preserve"> \* ARABIC </w:instrText>
+      </w:r>
+      <w:r>
+        <w:fldChar w:fldCharType="separate"/>
+      </w:r>
+      <w:r>
+        <w:rPr>
+          <w:noProof/>
+        </w:rPr>
+        <w:t>12</w:t>
+      </w:r>
+      <w:r>
+        <w:fldChar w:fldCharType="end"/>
+      </w:r>
+      <w:r>
+        <w:t xml:space="preserve"> </w:t>
+      </w:r>
+      <w:r>
+        <w:rPr>
+          <w:rFonts w:hint="eastAsia"/>
+        </w:rPr>
+        <w:t>模拟图像</w:t>
+      </w:r>
+    </w:p>
+    <w:p>
+      <w:pPr>
+        <w:pStyle w:val="aa"/>
+        <w:jc w:val="center"/>
+      </w:pPr>
+      <w:r>
+        <w:t xml:space="preserve">Figure </w:t>
+      </w:r>
+      <w:r>
+        <w:fldChar w:fldCharType="begin"/>
+      </w:r>
+      <w:r>
+        <w:instrText xml:space="preserve"> SEQ Figure \* ARABIC </w:instrText>
+      </w:r>
+      <w:r>
+        <w:fldChar w:fldCharType="separate"/>
+      </w:r>
+      <w:r>
+        <w:rPr>
+          <w:noProof/>
+        </w:rPr>
+        <w:t>12</w:t>
+      </w:r>
+      <w:r>
+        <w:rPr>
+          <w:noProof/>
+        </w:rPr>
+        <w:fldChar w:fldCharType="end"/>
+      </w:r>
+      <w:r>
+        <w:t xml:space="preserve"> </w:t>
+      </w:r>
+      <w:r>
+        <w:rPr>
+          <w:rFonts w:hint="eastAsia"/>
+        </w:rPr>
+        <w:t>simulate</w:t>
+      </w:r>
+      <w:r>
+        <w:t xml:space="preserve"> </w:t>
+      </w:r>
+      <w:r>
+        <w:rPr>
+          <w:rFonts w:hint="eastAsia"/>
+        </w:rPr>
+        <w:t>images</w:t>
       </w:r>
     </w:p>
     <w:p>
@@ -14796,36 +15201,28 @@
         <w:rPr>
           <w:rFonts w:hint="eastAsia"/>
         </w:rPr>
-        <w:t>采集得到的</w:t>
-      </w:r>
-      <w:proofErr w:type="gramStart"/>
-      <w:r>
-        <w:rPr>
-          <w:rFonts w:hint="eastAsia"/>
-        </w:rPr>
-        <w:t>的</w:t>
-      </w:r>
-      <w:proofErr w:type="gramEnd"/>
-      <w:r>
-        <w:rPr>
-          <w:rFonts w:hint="eastAsia"/>
-        </w:rPr>
-        <w:t>十幅图像如下图所示：</w:t>
+        <w:t>采集得到的的十幅图像如下图所示：</w:t>
       </w:r>
     </w:p>
     <w:p>
       <w:pPr>
         <w:ind w:firstLineChars="200" w:firstLine="420"/>
       </w:pPr>
+    </w:p>
+    <w:p>
+      <w:pPr>
+        <w:keepNext/>
+        <w:ind w:firstLineChars="200" w:firstLine="420"/>
+        <w:jc w:val="center"/>
+      </w:pPr>
       <w:r>
         <w:rPr>
           <w:noProof/>
         </w:rPr>
-        <w:lastRenderedPageBreak/>
         <w:drawing>
-          <wp:inline distT="0" distB="0" distL="0" distR="0" wp14:anchorId="67604E8B" wp14:editId="564BE42D">
-            <wp:extent cx="5274310" cy="1687195"/>
-            <wp:effectExtent l="0" t="0" r="2540" b="8255"/>
+          <wp:inline distT="0" distB="0" distL="0" distR="0" wp14:anchorId="67604E8B" wp14:editId="4501DEFC">
+            <wp:extent cx="4264926" cy="1364304"/>
+            <wp:effectExtent l="0" t="0" r="2540" b="7620"/>
             <wp:docPr id="5" name="图片 5"/>
             <wp:cNvGraphicFramePr>
               <a:graphicFrameLocks xmlns:a="http://schemas.openxmlformats.org/drawingml/2006/main" noChangeAspect="1"/>
@@ -14838,7 +15235,7 @@
                     <pic:cNvPicPr/>
                   </pic:nvPicPr>
                   <pic:blipFill>
-                    <a:blip r:embed="rId21"/>
+                    <a:blip r:embed="rId20"/>
                     <a:stretch>
                       <a:fillRect/>
                     </a:stretch>
@@ -14846,7 +15243,7 @@
                   <pic:spPr>
                     <a:xfrm>
                       <a:off x="0" y="0"/>
-                      <a:ext cx="5274310" cy="1687195"/>
+                      <a:ext cx="4326997" cy="1384160"/>
                     </a:xfrm>
                     <a:prstGeom prst="rect">
                       <a:avLst/>
@@ -14861,12 +15258,97 @@
     </w:p>
     <w:p>
       <w:pPr>
+        <w:pStyle w:val="aa"/>
+        <w:jc w:val="center"/>
+      </w:pPr>
+      <w:r>
+        <w:t>图</w:t>
+      </w:r>
+      <w:r>
+        <w:t xml:space="preserve"> </w:t>
+      </w:r>
+      <w:r>
+        <w:fldChar w:fldCharType="begin"/>
+      </w:r>
+      <w:r>
+        <w:instrText xml:space="preserve"> SEQ </w:instrText>
+      </w:r>
+      <w:r>
+        <w:instrText>图</w:instrText>
+      </w:r>
+      <w:r>
+        <w:instrText xml:space="preserve"> \* ARABIC </w:instrText>
+      </w:r>
+      <w:r>
+        <w:fldChar w:fldCharType="separate"/>
+      </w:r>
+      <w:r>
+        <w:rPr>
+          <w:noProof/>
+        </w:rPr>
+        <w:t>13</w:t>
+      </w:r>
+      <w:r>
+        <w:fldChar w:fldCharType="end"/>
+      </w:r>
+      <w:r>
+        <w:t xml:space="preserve"> </w:t>
+      </w:r>
+      <w:r>
+        <w:rPr>
+          <w:rFonts w:hint="eastAsia"/>
+        </w:rPr>
+        <w:t>采集到的图像</w:t>
+      </w:r>
+    </w:p>
+    <w:p>
+      <w:pPr>
+        <w:pStyle w:val="aa"/>
+        <w:jc w:val="center"/>
+      </w:pPr>
+      <w:r>
+        <w:t xml:space="preserve">Figure </w:t>
+      </w:r>
+      <w:r>
+        <w:fldChar w:fldCharType="begin"/>
+      </w:r>
+      <w:r>
+        <w:instrText xml:space="preserve"> SEQ Figure \* ARABIC </w:instrText>
+      </w:r>
+      <w:r>
+        <w:fldChar w:fldCharType="separate"/>
+      </w:r>
+      <w:r>
+        <w:rPr>
+          <w:noProof/>
+        </w:rPr>
+        <w:t>13</w:t>
+      </w:r>
+      <w:r>
+        <w:rPr>
+          <w:noProof/>
+        </w:rPr>
+        <w:fldChar w:fldCharType="end"/>
+      </w:r>
+      <w:r>
+        <w:t xml:space="preserve"> </w:t>
+      </w:r>
+      <w:r>
+        <w:rPr>
+          <w:rFonts w:hint="eastAsia"/>
+        </w:rPr>
+        <w:t>images</w:t>
+      </w:r>
+    </w:p>
+    <w:p>
+      <w:pPr>
         <w:ind w:firstLineChars="200" w:firstLine="420"/>
       </w:pPr>
       <w:r>
         <w:rPr>
           <w:rFonts w:hint="eastAsia"/>
         </w:rPr>
+        <w:lastRenderedPageBreak/>
         <w:t>定位的</w:t>
       </w:r>
       <w:r>
@@ -15345,23 +15827,13 @@
                 <w:szCs w:val="20"/>
               </w:rPr>
             </w:pPr>
-            <w:proofErr w:type="gramStart"/>
             <w:r>
               <w:rPr>
                 <w:rFonts w:hint="eastAsia"/>
                 <w:sz w:val="18"/>
                 <w:szCs w:val="20"/>
               </w:rPr>
-              <w:t>像素级</w:t>
-            </w:r>
-            <w:proofErr w:type="gramEnd"/>
-            <w:r>
-              <w:rPr>
-                <w:rFonts w:hint="eastAsia"/>
-                <w:sz w:val="18"/>
-                <w:szCs w:val="20"/>
-              </w:rPr>
-              <w:t>坐标</w:t>
+              <w:t>像素级坐标</w:t>
             </w:r>
           </w:p>
         </w:tc>
@@ -16812,23 +17284,13 @@
                 <w:szCs w:val="20"/>
               </w:rPr>
             </w:pPr>
-            <w:proofErr w:type="gramStart"/>
             <w:r>
               <w:rPr>
                 <w:rFonts w:hint="eastAsia"/>
                 <w:sz w:val="18"/>
                 <w:szCs w:val="20"/>
               </w:rPr>
-              <w:t>像素级</w:t>
-            </w:r>
-            <w:proofErr w:type="gramEnd"/>
-            <w:r>
-              <w:rPr>
-                <w:rFonts w:hint="eastAsia"/>
-                <w:sz w:val="18"/>
-                <w:szCs w:val="20"/>
-              </w:rPr>
-              <w:t>坐标</w:t>
+              <w:t>像素级坐标</w:t>
             </w:r>
           </w:p>
         </w:tc>
@@ -20388,7 +20850,6 @@
                 <w:sz w:val="20"/>
                 <w:szCs w:val="20"/>
               </w:rPr>
-              <w:lastRenderedPageBreak/>
               <w:t>8</w:t>
             </w:r>
           </w:p>
@@ -22598,6 +23059,7 @@
                 <w:sz w:val="20"/>
                 <w:szCs w:val="20"/>
               </w:rPr>
+              <w:lastRenderedPageBreak/>
               <w:t>2</w:t>
             </w:r>
           </w:p>
@@ -25170,14 +25632,18 @@
       </w:r>
     </w:p>
     <w:p>
+      <w:pPr>
+        <w:keepNext/>
+        <w:jc w:val="center"/>
+      </w:pPr>
       <w:r>
         <w:rPr>
           <w:noProof/>
         </w:rPr>
         <w:drawing>
-          <wp:inline distT="0" distB="0" distL="0" distR="0" wp14:anchorId="3CF8F572" wp14:editId="26DC6C38">
-            <wp:extent cx="2767946" cy="2074460"/>
-            <wp:effectExtent l="0" t="0" r="0" b="2540"/>
+          <wp:inline distT="0" distB="0" distL="0" distR="0" wp14:anchorId="3CF8F572" wp14:editId="1B5E454F">
+            <wp:extent cx="4264660" cy="2432519"/>
+            <wp:effectExtent l="0" t="0" r="2540" b="6350"/>
             <wp:docPr id="6" name="图片 6"/>
             <wp:cNvGraphicFramePr>
               <a:graphicFrameLocks xmlns:a="http://schemas.openxmlformats.org/drawingml/2006/main" noChangeAspect="1"/>
@@ -25192,7 +25658,7 @@
                     </pic:cNvPicPr>
                   </pic:nvPicPr>
                   <pic:blipFill>
-                    <a:blip r:embed="rId22">
+                    <a:blip r:embed="rId21">
                       <a:extLst>
                         <a:ext uri="{28A0092B-C50C-407E-A947-70E740481C1C}">
                           <a14:useLocalDpi xmlns:a14="http://schemas.microsoft.com/office/drawing/2010/main" val="0"/>
@@ -25207,7 +25673,7 @@
                   <pic:spPr bwMode="auto">
                     <a:xfrm>
                       <a:off x="0" y="0"/>
-                      <a:ext cx="2783856" cy="2086384"/>
+                      <a:ext cx="4306839" cy="2456578"/>
                     </a:xfrm>
                     <a:prstGeom prst="rect">
                       <a:avLst/>
@@ -25223,14 +25689,104 @@
           </wp:inline>
         </w:drawing>
       </w:r>
+    </w:p>
+    <w:p>
+      <w:pPr>
+        <w:pStyle w:val="aa"/>
+        <w:jc w:val="center"/>
+      </w:pPr>
+      <w:r>
+        <w:t>图</w:t>
+      </w:r>
+      <w:r>
+        <w:t xml:space="preserve"> </w:t>
+      </w:r>
+      <w:r>
+        <w:fldChar w:fldCharType="begin"/>
+      </w:r>
+      <w:r>
+        <w:instrText xml:space="preserve"> SEQ </w:instrText>
+      </w:r>
+      <w:r>
+        <w:instrText>图</w:instrText>
+      </w:r>
+      <w:r>
+        <w:instrText xml:space="preserve"> \* ARABIC </w:instrText>
+      </w:r>
+      <w:r>
+        <w:fldChar w:fldCharType="separate"/>
+      </w:r>
       <w:r>
         <w:rPr>
           <w:noProof/>
         </w:rPr>
+        <w:t>14</w:t>
+      </w:r>
+      <w:r>
+        <w:fldChar w:fldCharType="end"/>
+      </w:r>
+      <w:r>
+        <w:t xml:space="preserve"> </w:t>
+      </w:r>
+      <w:r>
+        <w:rPr>
+          <w:rFonts w:hint="eastAsia"/>
+        </w:rPr>
+        <w:t>折线图</w:t>
+      </w:r>
+    </w:p>
+    <w:p>
+      <w:pPr>
+        <w:pStyle w:val="aa"/>
+        <w:jc w:val="center"/>
+      </w:pPr>
+      <w:r>
+        <w:t xml:space="preserve">Figure </w:t>
+      </w:r>
+      <w:r>
+        <w:fldChar w:fldCharType="begin"/>
+      </w:r>
+      <w:r>
+        <w:instrText xml:space="preserve"> SEQ Figure \* ARABIC </w:instrText>
+      </w:r>
+      <w:r>
+        <w:fldChar w:fldCharType="separate"/>
+      </w:r>
+      <w:r>
+        <w:rPr>
+          <w:noProof/>
+        </w:rPr>
+        <w:t>14</w:t>
+      </w:r>
+      <w:r>
+        <w:rPr>
+          <w:noProof/>
+        </w:rPr>
+        <w:fldChar w:fldCharType="end"/>
+      </w:r>
+      <w:r>
+        <w:t xml:space="preserve"> </w:t>
+      </w:r>
+      <w:r>
+        <w:rPr>
+          <w:rFonts w:hint="eastAsia"/>
+        </w:rPr>
+        <w:t>zhexian</w:t>
+      </w:r>
+    </w:p>
+    <w:p>
+      <w:pPr>
+        <w:keepNext/>
+        <w:jc w:val="center"/>
+      </w:pPr>
+      <w:r>
+        <w:rPr>
+          <w:noProof/>
+        </w:rPr>
         <w:drawing>
-          <wp:inline distT="0" distB="0" distL="0" distR="0" wp14:anchorId="15A0F9D2" wp14:editId="7EFAB204">
-            <wp:extent cx="2360870" cy="2013623"/>
-            <wp:effectExtent l="0" t="0" r="1905" b="5715"/>
+          <wp:inline distT="0" distB="0" distL="0" distR="0" wp14:anchorId="15A0F9D2" wp14:editId="060440C4">
+            <wp:extent cx="3083627" cy="2013132"/>
+            <wp:effectExtent l="0" t="0" r="2540" b="6350"/>
             <wp:docPr id="7" name="图片 7"/>
             <wp:cNvGraphicFramePr>
               <a:graphicFrameLocks xmlns:a="http://schemas.openxmlformats.org/drawingml/2006/main" noChangeAspect="1"/>
@@ -25245,7 +25801,7 @@
                     </pic:cNvPicPr>
                   </pic:nvPicPr>
                   <pic:blipFill>
-                    <a:blip r:embed="rId23" cstate="print">
+                    <a:blip r:embed="rId22" cstate="print">
                       <a:extLst>
                         <a:ext uri="{28A0092B-C50C-407E-A947-70E740481C1C}">
                           <a14:useLocalDpi xmlns:a14="http://schemas.microsoft.com/office/drawing/2010/main" val="0"/>
@@ -25260,7 +25816,7 @@
                   <pic:spPr bwMode="auto">
                     <a:xfrm>
                       <a:off x="0" y="0"/>
-                      <a:ext cx="2376974" cy="2027358"/>
+                      <a:ext cx="3126356" cy="2041028"/>
                     </a:xfrm>
                     <a:prstGeom prst="rect">
                       <a:avLst/>
@@ -25278,6 +25834,90 @@
       </w:r>
     </w:p>
     <w:p>
+      <w:pPr>
+        <w:pStyle w:val="aa"/>
+        <w:jc w:val="center"/>
+      </w:pPr>
+      <w:r>
+        <w:t>图</w:t>
+      </w:r>
+      <w:r>
+        <w:t xml:space="preserve"> </w:t>
+      </w:r>
+      <w:r>
+        <w:fldChar w:fldCharType="begin"/>
+      </w:r>
+      <w:r>
+        <w:instrText xml:space="preserve"> SEQ </w:instrText>
+      </w:r>
+      <w:r>
+        <w:instrText>图</w:instrText>
+      </w:r>
+      <w:r>
+        <w:instrText xml:space="preserve"> \* ARABIC </w:instrText>
+      </w:r>
+      <w:r>
+        <w:fldChar w:fldCharType="separate"/>
+      </w:r>
+      <w:r>
+        <w:rPr>
+          <w:noProof/>
+        </w:rPr>
+        <w:t>15</w:t>
+      </w:r>
+      <w:r>
+        <w:fldChar w:fldCharType="end"/>
+      </w:r>
+      <w:r>
+        <w:t xml:space="preserve"> </w:t>
+      </w:r>
+      <w:r>
+        <w:rPr>
+          <w:rFonts w:hint="eastAsia"/>
+        </w:rPr>
+        <w:t>检验台</w:t>
+      </w:r>
+    </w:p>
+    <w:p>
+      <w:pPr>
+        <w:pStyle w:val="aa"/>
+        <w:jc w:val="center"/>
+      </w:pPr>
+      <w:r>
+        <w:t xml:space="preserve">Figure </w:t>
+      </w:r>
+      <w:r>
+        <w:fldChar w:fldCharType="begin"/>
+      </w:r>
+      <w:r>
+        <w:instrText xml:space="preserve"> SEQ Figure \* ARABIC </w:instrText>
+      </w:r>
+      <w:r>
+        <w:fldChar w:fldCharType="separate"/>
+      </w:r>
+      <w:r>
+        <w:rPr>
+          <w:noProof/>
+        </w:rPr>
+        <w:t>15</w:t>
+      </w:r>
+      <w:r>
+        <w:rPr>
+          <w:noProof/>
+        </w:rPr>
+        <w:fldChar w:fldCharType="end"/>
+      </w:r>
+      <w:r>
+        <w:t xml:space="preserve"> </w:t>
+      </w:r>
+      <w:r>
+        <w:rPr>
+          <w:rFonts w:hint="eastAsia"/>
+        </w:rPr>
+        <w:t>platform</w:t>
+      </w:r>
+    </w:p>
+    <w:p>
       <w:r>
         <w:tab/>
       </w:r>
@@ -25285,21 +25925,7 @@
         <w:rPr>
           <w:rFonts w:hint="eastAsia"/>
         </w:rPr>
-        <w:t>水准仪竖直</w:t>
-      </w:r>
-      <w:proofErr w:type="gramStart"/>
-      <w:r>
-        <w:rPr>
-          <w:rFonts w:hint="eastAsia"/>
-        </w:rPr>
-        <w:t>角改变</w:t>
-      </w:r>
-      <w:proofErr w:type="gramEnd"/>
-      <w:r>
-        <w:rPr>
-          <w:rFonts w:hint="eastAsia"/>
-        </w:rPr>
-        <w:t>量如</w:t>
+        <w:t>水准仪竖直角改变量如</w:t>
       </w:r>
       <w:r>
         <w:rPr>
@@ -25311,21 +25937,7 @@
         <w:rPr>
           <w:rFonts w:hint="eastAsia"/>
         </w:rPr>
-        <w:t>，同时，在水准仪综合检校平台上，对同一台水准</w:t>
-      </w:r>
-      <w:proofErr w:type="gramStart"/>
-      <w:r>
-        <w:rPr>
-          <w:rFonts w:hint="eastAsia"/>
-        </w:rPr>
-        <w:t>眼采用</w:t>
-      </w:r>
-      <w:proofErr w:type="gramEnd"/>
-      <w:r>
-        <w:rPr>
-          <w:rFonts w:hint="eastAsia"/>
-        </w:rPr>
-        <w:t>人眼法测量其补偿误差，</w:t>
+        <w:t>，同时，在水准仪综合检校平台上，对同一台水准眼采用人眼法测量其补偿误差，</w:t>
       </w:r>
       <w:r>
         <w:rPr>
@@ -25383,14 +25995,7 @@
         <w:rPr>
           <w:rFonts w:hint="eastAsia"/>
         </w:rPr>
-        <w:t>竖直</w:t>
-      </w:r>
-      <w:proofErr w:type="gramStart"/>
-      <w:r>
-        <w:rPr>
-          <w:rFonts w:hint="eastAsia"/>
-        </w:rPr>
-        <w:t>角</w:t>
+        <w:t>竖直角</w:t>
       </w:r>
       <w:r>
         <w:rPr>
@@ -25402,14 +26007,7 @@
         <w:rPr>
           <w:rFonts w:hint="eastAsia"/>
         </w:rPr>
-        <w:t>变</w:t>
-      </w:r>
-      <w:proofErr w:type="gramEnd"/>
-      <w:r>
-        <w:rPr>
-          <w:rFonts w:hint="eastAsia"/>
-        </w:rPr>
-        <w:t>量</w:t>
+        <w:t>变量</w:t>
       </w:r>
       <w:r>
         <w:rPr>
@@ -25543,6 +26141,7 @@
               <w:rPr>
                 <w:rFonts w:hint="eastAsia"/>
               </w:rPr>
+              <w:lastRenderedPageBreak/>
               <w:t>2</w:t>
             </w:r>
           </w:p>
@@ -25975,21 +26574,7 @@
         <w:rPr>
           <w:rFonts w:hint="eastAsia"/>
         </w:rPr>
-        <w:t>竖直</w:t>
-      </w:r>
-      <w:proofErr w:type="gramStart"/>
-      <w:r>
-        <w:rPr>
-          <w:rFonts w:hint="eastAsia"/>
-        </w:rPr>
-        <w:t>角改变</w:t>
-      </w:r>
-      <w:proofErr w:type="gramEnd"/>
-      <w:r>
-        <w:rPr>
-          <w:rFonts w:hint="eastAsia"/>
-        </w:rPr>
-        <w:t>量（前倾）</w:t>
+        <w:t>竖直角改变量（前倾）</w:t>
       </w:r>
     </w:p>
     <w:p>
@@ -26583,16 +27168,7 @@
                     <w:rPr>
                       <w:rFonts w:ascii="Cambria Math" w:hAnsi="Cambria Math" w:hint="eastAsia"/>
                     </w:rPr>
-                    <m:t>单位</m:t>
-                  </m:r>
-                  <m:r>
-                    <m:rPr>
-                      <m:sty m:val="p"/>
-                    </m:rPr>
-                    <w:rPr>
-                      <w:rFonts w:ascii="Cambria Math" w:hAnsi="Cambria Math" w:hint="eastAsia"/>
-                    </w:rPr>
-                    <m:t>：</m:t>
+                    <m:t>单位：</m:t>
                   </m:r>
                   <m:r>
                     <m:rPr>
@@ -27856,6 +28432,7 @@
               <w:rPr>
                 <w:rFonts w:hint="eastAsia"/>
               </w:rPr>
+              <w:lastRenderedPageBreak/>
               <w:t>1</w:t>
             </w:r>
             <w:r>
@@ -28146,16 +28723,18 @@
       </w:tr>
     </w:tbl>
     <w:p>
+      <w:pPr>
+        <w:keepNext/>
+      </w:pPr>
       <w:r>
         <w:rPr>
           <w:noProof/>
         </w:rPr>
-        <w:lastRenderedPageBreak/>
         <w:drawing>
-          <wp:inline distT="0" distB="0" distL="0" distR="0" wp14:anchorId="1EA90AEA" wp14:editId="22BE95F4">
-            <wp:extent cx="2548820" cy="1910234"/>
-            <wp:effectExtent l="0" t="0" r="4445" b="0"/>
-            <wp:docPr id="14" name="图片 14"/>
+          <wp:inline distT="0" distB="0" distL="0" distR="0" wp14:anchorId="633B47E2" wp14:editId="19F97953">
+            <wp:extent cx="5274310" cy="2303145"/>
+            <wp:effectExtent l="0" t="0" r="2540" b="1905"/>
+            <wp:docPr id="20" name="图片 20"/>
             <wp:cNvGraphicFramePr>
               <a:graphicFrameLocks xmlns:a="http://schemas.openxmlformats.org/drawingml/2006/main" noChangeAspect="1"/>
             </wp:cNvGraphicFramePr>
@@ -28163,36 +28742,23 @@
               <a:graphicData uri="http://schemas.openxmlformats.org/drawingml/2006/picture">
                 <pic:pic xmlns:pic="http://schemas.openxmlformats.org/drawingml/2006/picture">
                   <pic:nvPicPr>
-                    <pic:cNvPr id="0" name="Picture 1"/>
-                    <pic:cNvPicPr>
-                      <a:picLocks noChangeAspect="1" noChangeArrowheads="1"/>
-                    </pic:cNvPicPr>
+                    <pic:cNvPr id="1" name=""/>
+                    <pic:cNvPicPr/>
                   </pic:nvPicPr>
                   <pic:blipFill>
-                    <a:blip r:embed="rId24" cstate="print">
-                      <a:extLst>
-                        <a:ext uri="{28A0092B-C50C-407E-A947-70E740481C1C}">
-                          <a14:useLocalDpi xmlns:a14="http://schemas.microsoft.com/office/drawing/2010/main" val="0"/>
-                        </a:ext>
-                      </a:extLst>
-                    </a:blip>
-                    <a:srcRect/>
+                    <a:blip r:embed="rId23"/>
                     <a:stretch>
                       <a:fillRect/>
                     </a:stretch>
                   </pic:blipFill>
-                  <pic:spPr bwMode="auto">
+                  <pic:spPr>
                     <a:xfrm>
                       <a:off x="0" y="0"/>
-                      <a:ext cx="2568169" cy="1924735"/>
+                      <a:ext cx="5274310" cy="2303145"/>
                     </a:xfrm>
                     <a:prstGeom prst="rect">
                       <a:avLst/>
                     </a:prstGeom>
-                    <a:noFill/>
-                    <a:ln>
-                      <a:noFill/>
-                    </a:ln>
                   </pic:spPr>
                 </pic:pic>
               </a:graphicData>
@@ -28200,95 +28766,89 @@
           </wp:inline>
         </w:drawing>
       </w:r>
-      <w:r>
-        <w:rPr>
-          <w:noProof/>
-        </w:rPr>
-        <w:drawing>
-          <wp:inline distT="0" distB="0" distL="0" distR="0" wp14:anchorId="0B496C90" wp14:editId="60F4A0A5">
-            <wp:extent cx="2457955" cy="1896726"/>
-            <wp:effectExtent l="0" t="0" r="0" b="8890"/>
-            <wp:docPr id="18" name="图片 18"/>
-            <wp:cNvGraphicFramePr>
-              <a:graphicFrameLocks xmlns:a="http://schemas.openxmlformats.org/drawingml/2006/main" noChangeAspect="1"/>
-            </wp:cNvGraphicFramePr>
-            <a:graphic xmlns:a="http://schemas.openxmlformats.org/drawingml/2006/main">
-              <a:graphicData uri="http://schemas.openxmlformats.org/drawingml/2006/picture">
-                <pic:pic xmlns:pic="http://schemas.openxmlformats.org/drawingml/2006/picture">
-                  <pic:nvPicPr>
-                    <pic:cNvPr id="0" name="Picture 3"/>
-                    <pic:cNvPicPr>
-                      <a:picLocks noChangeAspect="1" noChangeArrowheads="1"/>
-                    </pic:cNvPicPr>
-                  </pic:nvPicPr>
-                  <pic:blipFill>
-                    <a:blip r:embed="rId25" cstate="print">
-                      <a:extLst>
-                        <a:ext uri="{28A0092B-C50C-407E-A947-70E740481C1C}">
-                          <a14:useLocalDpi xmlns:a14="http://schemas.microsoft.com/office/drawing/2010/main" val="0"/>
-                        </a:ext>
-                      </a:extLst>
-                    </a:blip>
-                    <a:srcRect/>
-                    <a:stretch>
-                      <a:fillRect/>
-                    </a:stretch>
-                  </pic:blipFill>
-                  <pic:spPr bwMode="auto">
-                    <a:xfrm>
-                      <a:off x="0" y="0"/>
-                      <a:ext cx="2481499" cy="1914894"/>
-                    </a:xfrm>
-                    <a:prstGeom prst="rect">
-                      <a:avLst/>
-                    </a:prstGeom>
-                    <a:noFill/>
-                    <a:ln>
-                      <a:noFill/>
-                    </a:ln>
-                  </pic:spPr>
-                </pic:pic>
-              </a:graphicData>
-            </a:graphic>
-          </wp:inline>
-        </w:drawing>
-      </w:r>
-    </w:p>
-    <w:p>
-      <w:r>
-        <w:rPr>
-          <w:rFonts w:hint="eastAsia"/>
-        </w:rPr>
-        <w:t>实验结果表明，使用机器视觉测量系统对水准仪的补偿误差进行测量是可行的。</w:t>
-      </w:r>
     </w:p>
     <w:p>
       <w:pPr>
-        <w:rPr>
-          <w:b/>
-          <w:bCs/>
-          <w:sz w:val="22"/>
-          <w:szCs w:val="24"/>
-        </w:rPr>
+        <w:pStyle w:val="aa"/>
+        <w:jc w:val="center"/>
       </w:pPr>
       <w:r>
-        <w:rPr>
-          <w:b/>
-          <w:bCs/>
-          <w:sz w:val="22"/>
-          <w:szCs w:val="24"/>
-        </w:rPr>
-        <w:t>4</w:t>
-      </w:r>
-      <w:r>
-        <w:rPr>
-          <w:rFonts w:hint="eastAsia"/>
-          <w:b/>
-          <w:bCs/>
-          <w:sz w:val="22"/>
-          <w:szCs w:val="24"/>
-        </w:rPr>
-        <w:t>结论</w:t>
+        <w:t>图</w:t>
+      </w:r>
+      <w:r>
+        <w:t xml:space="preserve"> </w:t>
+      </w:r>
+      <w:r>
+        <w:fldChar w:fldCharType="begin"/>
+      </w:r>
+      <w:r>
+        <w:instrText xml:space="preserve"> SEQ </w:instrText>
+      </w:r>
+      <w:r>
+        <w:instrText>图</w:instrText>
+      </w:r>
+      <w:r>
+        <w:instrText xml:space="preserve"> \* ARABIC </w:instrText>
+      </w:r>
+      <w:r>
+        <w:fldChar w:fldCharType="separate"/>
+      </w:r>
+      <w:r>
+        <w:rPr>
+          <w:noProof/>
+        </w:rPr>
+        <w:t>16</w:t>
+      </w:r>
+      <w:r>
+        <w:fldChar w:fldCharType="end"/>
+      </w:r>
+      <w:r>
+        <w:t xml:space="preserve"> </w:t>
+      </w:r>
+      <w:r>
+        <w:rPr>
+          <w:rFonts w:hint="eastAsia"/>
+        </w:rPr>
+        <w:t>补偿误差对比</w:t>
+      </w:r>
+    </w:p>
+    <w:p>
+      <w:pPr>
+        <w:pStyle w:val="aa"/>
+        <w:jc w:val="center"/>
+      </w:pPr>
+      <w:r>
+        <w:t xml:space="preserve">Figure </w:t>
+      </w:r>
+      <w:r>
+        <w:fldChar w:fldCharType="begin"/>
+      </w:r>
+      <w:r>
+        <w:instrText xml:space="preserve"> SEQ Figure \* ARABIC </w:instrText>
+      </w:r>
+      <w:r>
+        <w:fldChar w:fldCharType="separate"/>
+      </w:r>
+      <w:r>
+        <w:rPr>
+          <w:noProof/>
+        </w:rPr>
+        <w:t>16</w:t>
+      </w:r>
+      <w:r>
+        <w:rPr>
+          <w:noProof/>
+        </w:rPr>
+        <w:fldChar w:fldCharType="end"/>
+      </w:r>
+      <w:r>
+        <w:t xml:space="preserve"> </w:t>
+      </w:r>
+      <w:r>
+        <w:rPr>
+          <w:rFonts w:hint="eastAsia"/>
+        </w:rPr>
+        <w:t>compare</w:t>
       </w:r>
     </w:p>
     <w:p>
@@ -28299,102 +28859,123 @@
         <w:rPr>
           <w:rFonts w:hint="eastAsia"/>
         </w:rPr>
-        <w:t>本文介绍了一种基于机器视觉的水准仪视觉误差检定方法。</w:t>
-      </w:r>
-      <w:r>
-        <w:rPr>
-          <w:rFonts w:hint="eastAsia"/>
-        </w:rPr>
-        <w:t>采用图像处理技术对水准仪目镜十字丝图像进行处理后，</w:t>
-      </w:r>
-      <w:r>
-        <w:rPr>
-          <w:rFonts w:hint="eastAsia"/>
-        </w:rPr>
-        <w:t>通过灰度重心法确定十字丝的亚</w:t>
-      </w:r>
-      <w:proofErr w:type="gramStart"/>
-      <w:r>
-        <w:rPr>
-          <w:rFonts w:hint="eastAsia"/>
-        </w:rPr>
-        <w:t>像素级中心</w:t>
-      </w:r>
-      <w:proofErr w:type="gramEnd"/>
-      <w:r>
-        <w:rPr>
-          <w:rFonts w:hint="eastAsia"/>
-        </w:rPr>
-        <w:t>位置，</w:t>
-      </w:r>
-      <w:r>
-        <w:rPr>
-          <w:rFonts w:hint="eastAsia"/>
-        </w:rPr>
-        <w:t>使用迭代加权最小二乘法对</w:t>
-      </w:r>
-      <w:r>
-        <w:rPr>
-          <w:rFonts w:hint="eastAsia"/>
-        </w:rPr>
-        <w:t>灰度重心法得到的</w:t>
-      </w:r>
-      <w:r>
-        <w:rPr>
-          <w:rFonts w:hint="eastAsia"/>
-        </w:rPr>
-        <w:t>十字丝的中心位置进行</w:t>
-      </w:r>
-      <w:r>
-        <w:rPr>
-          <w:rFonts w:hint="eastAsia"/>
-        </w:rPr>
-        <w:t>拟合</w:t>
-      </w:r>
-      <w:r>
-        <w:rPr>
-          <w:rFonts w:hint="eastAsia"/>
-        </w:rPr>
-        <w:t>，</w:t>
-      </w:r>
-      <w:r>
-        <w:rPr>
-          <w:rFonts w:hint="eastAsia"/>
-        </w:rPr>
-        <w:t>得到两条拟合直线，两条直线的交点确定为十字丝的中心位置。</w:t>
-      </w:r>
-      <w:r>
-        <w:rPr>
-          <w:rFonts w:hint="eastAsia"/>
-        </w:rPr>
-        <w:t>将图像的坐标信息与水准仪竖直角信息进行标定，搭建视觉测量系统后，通过计算十字丝的中心的改变量得到水准仪的竖直角的改变量</w:t>
-      </w:r>
-      <w:r>
-        <w:rPr>
-          <w:rFonts w:hint="eastAsia"/>
-        </w:rPr>
-        <w:t>。</w:t>
-      </w:r>
-      <w:r>
-        <w:rPr>
-          <w:rFonts w:hint="eastAsia"/>
-        </w:rPr>
-        <w:t>最后得到水准仪的补偿误差</w:t>
-      </w:r>
-      <w:r>
-        <w:rPr>
-          <w:rFonts w:hint="eastAsia"/>
-        </w:rPr>
-        <w:t>，并且在水准仪综合检定平台上对同一台水准仪的补偿误差进行检定，综合分析对比传统方法与本文算法。</w:t>
+        <w:t>实验结果表明，使用机器视觉测量系统对水准仪的补偿误差进行测量是可行的。</w:t>
       </w:r>
     </w:p>
     <w:p>
       <w:pPr>
         <w:rPr>
-          <w:rFonts w:hint="eastAsia"/>
+          <w:b/>
+          <w:bCs/>
+          <w:sz w:val="22"/>
+          <w:szCs w:val="24"/>
         </w:rPr>
       </w:pPr>
       <w:r>
+        <w:rPr>
+          <w:b/>
+          <w:bCs/>
+          <w:sz w:val="22"/>
+          <w:szCs w:val="24"/>
+        </w:rPr>
+        <w:t>4</w:t>
+      </w:r>
+      <w:r>
+        <w:rPr>
+          <w:rFonts w:hint="eastAsia"/>
+          <w:b/>
+          <w:bCs/>
+          <w:sz w:val="22"/>
+          <w:szCs w:val="24"/>
+        </w:rPr>
+        <w:t>结论</w:t>
+      </w:r>
+    </w:p>
+    <w:p>
+      <w:pPr>
+        <w:ind w:firstLineChars="200" w:firstLine="420"/>
+      </w:pPr>
+      <w:r>
+        <w:rPr>
+          <w:rFonts w:hint="eastAsia"/>
+        </w:rPr>
+        <w:t>本文介绍了一种基于机器视觉的水准仪视觉误差检定方法。</w:t>
+      </w:r>
+      <w:r>
+        <w:rPr>
+          <w:rFonts w:hint="eastAsia"/>
+        </w:rPr>
+        <w:t>采用图像处理技术对水准仪目镜十字丝图像进行处理后，</w:t>
+      </w:r>
+      <w:r>
+        <w:rPr>
+          <w:rFonts w:hint="eastAsia"/>
+        </w:rPr>
+        <w:t>通过灰度重心法确定十字丝的亚像素级中心位置，</w:t>
+      </w:r>
+      <w:r>
+        <w:rPr>
+          <w:rFonts w:hint="eastAsia"/>
+        </w:rPr>
+        <w:t>使用迭代加权最小二乘法对</w:t>
+      </w:r>
+      <w:r>
+        <w:rPr>
+          <w:rFonts w:hint="eastAsia"/>
+        </w:rPr>
+        <w:t>灰度重心法得到的</w:t>
+      </w:r>
+      <w:r>
+        <w:rPr>
+          <w:rFonts w:hint="eastAsia"/>
+        </w:rPr>
+        <w:t>十字丝的中心位置进行</w:t>
+      </w:r>
+      <w:r>
+        <w:rPr>
+          <w:rFonts w:hint="eastAsia"/>
+        </w:rPr>
+        <w:t>拟合</w:t>
+      </w:r>
+      <w:r>
+        <w:rPr>
+          <w:rFonts w:hint="eastAsia"/>
+        </w:rPr>
+        <w:t>，</w:t>
+      </w:r>
+      <w:r>
+        <w:rPr>
+          <w:rFonts w:hint="eastAsia"/>
+        </w:rPr>
+        <w:t>得到两条拟合直线，两条直线的交点确定为十字丝的中心位置。</w:t>
+      </w:r>
+      <w:r>
+        <w:rPr>
+          <w:rFonts w:hint="eastAsia"/>
+        </w:rPr>
+        <w:t>将图像的坐标信息与水准仪竖直角信息进行标定，搭建视觉测量系统后，通过计算十字丝的中心的改变量得到水准仪的竖直角的改变量</w:t>
+      </w:r>
+      <w:r>
+        <w:rPr>
+          <w:rFonts w:hint="eastAsia"/>
+        </w:rPr>
+        <w:t>。</w:t>
+      </w:r>
+      <w:r>
+        <w:rPr>
+          <w:rFonts w:hint="eastAsia"/>
+        </w:rPr>
+        <w:t>最后得到水准仪的补偿误差</w:t>
+      </w:r>
+      <w:r>
+        <w:rPr>
+          <w:rFonts w:hint="eastAsia"/>
+        </w:rPr>
+        <w:t>，并且在水准仪综合检定平台上对同一台水准仪的补偿误差进行检定，综合分析对比传统方法与本文算法。</w:t>
+      </w:r>
+    </w:p>
+    <w:p>
+      <w:r>
         <w:tab/>
       </w:r>
       <w:r>
@@ -28407,14 +28988,83 @@
         <w:rPr>
           <w:rFonts w:hint="eastAsia"/>
         </w:rPr>
-        <w:t>但由于实际的视觉测量过程中，存在因实验平台引起的随机噪声误差，导致水准仪的十字丝抖动</w:t>
-      </w:r>
-      <w:r>
-        <w:rPr>
-          <w:rFonts w:hint="eastAsia"/>
-        </w:rPr>
-        <w:t>。</w:t>
-      </w:r>
+        <w:t>但由于实际的视觉测量过程中，存在因实验平台</w:t>
+      </w:r>
+      <w:r>
+        <w:rPr>
+          <w:rFonts w:hint="eastAsia"/>
+        </w:rPr>
+        <w:t>振动</w:t>
+      </w:r>
+      <w:r>
+        <w:rPr>
+          <w:rFonts w:hint="eastAsia"/>
+        </w:rPr>
+        <w:t>引起的随机噪声误差，导致水准仪的十字丝抖动</w:t>
+      </w:r>
+      <w:r>
+        <w:rPr>
+          <w:rFonts w:hint="eastAsia"/>
+        </w:rPr>
+        <w:t>，</w:t>
+      </w:r>
+      <w:r>
+        <w:rPr>
+          <w:rFonts w:hint="eastAsia"/>
+        </w:rPr>
+        <w:t>进而会影响定位结果的</w:t>
+      </w:r>
+      <w:r>
+        <w:rPr>
+          <w:rFonts w:hint="eastAsia"/>
+        </w:rPr>
+        <w:t>精密度。</w:t>
+      </w:r>
+    </w:p>
+    <w:p>
+      <w:pPr>
+        <w:jc w:val="center"/>
+        <w:rPr>
+          <w:b/>
+          <w:bCs/>
+        </w:rPr>
+      </w:pPr>
+    </w:p>
+    <w:p>
+      <w:pPr>
+        <w:jc w:val="center"/>
+        <w:rPr>
+          <w:b/>
+          <w:bCs/>
+        </w:rPr>
+      </w:pPr>
+    </w:p>
+    <w:p>
+      <w:pPr>
+        <w:jc w:val="center"/>
+        <w:rPr>
+          <w:b/>
+          <w:bCs/>
+        </w:rPr>
+      </w:pPr>
+    </w:p>
+    <w:p>
+      <w:pPr>
+        <w:jc w:val="center"/>
+        <w:rPr>
+          <w:b/>
+          <w:bCs/>
+        </w:rPr>
+      </w:pPr>
+    </w:p>
+    <w:p>
+      <w:pPr>
+        <w:jc w:val="center"/>
+        <w:rPr>
+          <w:b/>
+          <w:bCs/>
+        </w:rPr>
+      </w:pPr>
     </w:p>
     <w:p>
       <w:pPr>
@@ -28443,6 +29093,7 @@
         <w:ind w:firstLineChars="0"/>
         <w:jc w:val="left"/>
       </w:pPr>
+      <w:bookmarkStart w:id="0" w:name="_Ref103939711"/>
       <w:r>
         <w:t>JJG 425-2003</w:t>
       </w:r>
@@ -28458,6 +29109,7 @@
       <w:r>
         <w:t>S]</w:t>
       </w:r>
+      <w:bookmarkEnd w:id="0"/>
     </w:p>
     <w:p>
       <w:pPr>
@@ -28469,23 +29121,12 @@
           <w:bCs/>
         </w:rPr>
       </w:pPr>
-      <w:bookmarkStart w:id="1" w:name="_Ref91839580"/>
-      <w:proofErr w:type="gramStart"/>
-      <w:r>
-        <w:t>邾</w:t>
-      </w:r>
-      <w:proofErr w:type="gramEnd"/>
-      <w:r>
-        <w:t xml:space="preserve">继贵, </w:t>
-      </w:r>
-      <w:proofErr w:type="gramStart"/>
-      <w:r>
-        <w:t>于之靖</w:t>
-      </w:r>
-      <w:proofErr w:type="gramEnd"/>
-      <w:r>
-        <w:t>. 视觉测量原理与方法[M]. 机械工业出版社, 2012.</w:t>
-      </w:r>
+      <w:bookmarkStart w:id="1" w:name="_Ref103939739"/>
+      <w:bookmarkStart w:id="2" w:name="_Ref91839580"/>
+      <w:r>
+        <w:t>邾继贵, 于之靖. 视觉测量原理与方法[M]. 机械工业出版社, 2012.</w:t>
+      </w:r>
+      <w:bookmarkEnd w:id="1"/>
     </w:p>
     <w:p>
       <w:pPr>
@@ -28497,10 +29138,12 @@
           <w:bCs/>
         </w:rPr>
       </w:pPr>
+      <w:bookmarkStart w:id="3" w:name="_Ref103939756"/>
       <w:r>
         <w:t>于起峰, 张小虎, 孙祥一,等. 数字式光测胶片图像自动分析系统[J]. 应用光学, 2001, 022(004):30-34.</w:t>
       </w:r>
-      <w:bookmarkEnd w:id="1"/>
+      <w:bookmarkEnd w:id="2"/>
+      <w:bookmarkEnd w:id="3"/>
     </w:p>
     <w:p>
       <w:pPr>
@@ -28511,7 +29154,7 @@
         </w:numPr>
         <w:ind w:firstLineChars="0"/>
       </w:pPr>
-      <w:bookmarkStart w:id="2" w:name="_Ref91856975"/>
+      <w:bookmarkStart w:id="4" w:name="_Ref91856975"/>
       <w:r>
         <w:t>于起峰</w:t>
       </w:r>
@@ -28541,51 +29184,6 @@
       </w:r>
       <w:r>
         <w:t xml:space="preserve"> 2002.</w:t>
-      </w:r>
-      <w:bookmarkEnd w:id="2"/>
-    </w:p>
-    <w:p>
-      <w:pPr>
-        <w:numPr>
-          <w:ilvl w:val="0"/>
-          <w:numId w:val="3"/>
-        </w:numPr>
-        <w:rPr>
-          <w:bCs/>
-        </w:rPr>
-      </w:pPr>
-      <w:bookmarkStart w:id="3" w:name="_Ref91857030"/>
-      <w:r>
-        <w:t>李立春, 冯卫东, 于起峰. 根据边缘梯度方向的十字</w:t>
-      </w:r>
-      <w:proofErr w:type="gramStart"/>
-      <w:r>
-        <w:t>丝目标</w:t>
-      </w:r>
-      <w:proofErr w:type="gramEnd"/>
-      <w:r>
-        <w:t>快速自动检测[J]. 光学技术, 2004, 30(3):4.</w:t>
-      </w:r>
-      <w:bookmarkEnd w:id="3"/>
-    </w:p>
-    <w:p>
-      <w:pPr>
-        <w:numPr>
-          <w:ilvl w:val="0"/>
-          <w:numId w:val="3"/>
-        </w:numPr>
-        <w:rPr>
-          <w:rFonts w:hint="eastAsia"/>
-          <w:bCs/>
-        </w:rPr>
-      </w:pPr>
-      <w:bookmarkStart w:id="4" w:name="_Ref91859480"/>
-      <w:r>
-        <w:rPr>
-          <w:rFonts w:hint="eastAsia"/>
-          <w:bCs/>
-        </w:rPr>
-        <w:t>方岳, 陈海清, 吴鹏,等. 平行性客观检测仪的十字标志边缘检测研究[J]. 湖南理工学院学报：自然科学版, 2005, 18(4):3.</w:t>
       </w:r>
       <w:bookmarkEnd w:id="4"/>
     </w:p>
@@ -28596,17 +29194,12 @@
           <w:numId w:val="3"/>
         </w:numPr>
         <w:rPr>
-          <w:rFonts w:hint="eastAsia"/>
           <w:bCs/>
         </w:rPr>
       </w:pPr>
-      <w:bookmarkStart w:id="5" w:name="_Ref91859848"/>
-      <w:r>
-        <w:rPr>
-          <w:rFonts w:hint="eastAsia"/>
-          <w:bCs/>
-        </w:rPr>
-        <w:t>徐凤茹, 林玉池, 赵美蓉,等. 基于视觉跟踪式自准直仪的十字线提取技术[J]. 激光与红外, 2011, 41(11):4.</w:t>
+      <w:bookmarkStart w:id="5" w:name="_Ref91857030"/>
+      <w:r>
+        <w:t>李立春, 冯卫东, 于起峰. 根据边缘梯度方向的十字丝目标快速自动检测[J]. 光学技术, 2004, 30(3):4.</w:t>
       </w:r>
       <w:bookmarkEnd w:id="5"/>
     </w:p>
@@ -28620,54 +29213,21 @@
           <w:bCs/>
         </w:rPr>
       </w:pPr>
-      <w:bookmarkStart w:id="6" w:name="_Ref91860004"/>
-      <w:proofErr w:type="gramStart"/>
+      <w:bookmarkStart w:id="6" w:name="_Ref91859480"/>
       <w:r>
         <w:rPr>
           <w:rFonts w:hint="eastAsia"/>
           <w:bCs/>
         </w:rPr>
-        <w:t>张亿, 路杰</w:t>
-      </w:r>
-      <w:proofErr w:type="gramEnd"/>
+        <w:t>方岳, 陈海清, 吴鹏,等. 平行性客观检测仪的十字标志边缘检测研究[J]. 湖南理工学院学</w:t>
+      </w:r>
       <w:r>
         <w:rPr>
           <w:rFonts w:hint="eastAsia"/>
           <w:bCs/>
         </w:rPr>
-        <w:t xml:space="preserve">, </w:t>
-      </w:r>
-      <w:proofErr w:type="gramStart"/>
-      <w:r>
-        <w:rPr>
-          <w:rFonts w:hint="eastAsia"/>
-          <w:bCs/>
-        </w:rPr>
-        <w:t>刘延飞</w:t>
-      </w:r>
-      <w:proofErr w:type="gramEnd"/>
-      <w:r>
-        <w:rPr>
-          <w:rFonts w:hint="eastAsia"/>
-          <w:bCs/>
-        </w:rPr>
-        <w:t>,等. 基于多项式拟合的</w:t>
-      </w:r>
-      <w:proofErr w:type="gramStart"/>
-      <w:r>
-        <w:rPr>
-          <w:rFonts w:hint="eastAsia"/>
-          <w:bCs/>
-        </w:rPr>
-        <w:t>十字丝亚像素</w:t>
-      </w:r>
-      <w:proofErr w:type="gramEnd"/>
-      <w:r>
-        <w:rPr>
-          <w:rFonts w:hint="eastAsia"/>
-          <w:bCs/>
-        </w:rPr>
-        <w:t>边缘定位研究[J]. 大地测量与地球动力学, 2013, 33(A01):5.</w:t>
+        <w:lastRenderedPageBreak/>
+        <w:t>报：自然科学版, 2005, 18(4):3.</w:t>
       </w:r>
       <w:bookmarkEnd w:id="6"/>
     </w:p>
@@ -28678,19 +29238,58 @@
           <w:numId w:val="3"/>
         </w:numPr>
         <w:rPr>
-          <w:rFonts w:hint="eastAsia"/>
           <w:bCs/>
         </w:rPr>
       </w:pPr>
-      <w:bookmarkStart w:id="7" w:name="_Ref91860083"/>
+      <w:bookmarkStart w:id="7" w:name="_Ref91859848"/>
       <w:r>
         <w:rPr>
           <w:rFonts w:hint="eastAsia"/>
           <w:bCs/>
         </w:rPr>
+        <w:t>徐凤茹, 林玉池, 赵美蓉,等. 基于视觉跟踪式自准直仪的十字线提取技术[J]. 激光与红外, 2011, 41(11):4.</w:t>
+      </w:r>
+      <w:bookmarkEnd w:id="7"/>
+    </w:p>
+    <w:p>
+      <w:pPr>
+        <w:numPr>
+          <w:ilvl w:val="0"/>
+          <w:numId w:val="3"/>
+        </w:numPr>
+        <w:rPr>
+          <w:bCs/>
+        </w:rPr>
+      </w:pPr>
+      <w:bookmarkStart w:id="8" w:name="_Ref91860004"/>
+      <w:r>
+        <w:rPr>
+          <w:rFonts w:hint="eastAsia"/>
+          <w:bCs/>
+        </w:rPr>
+        <w:t>张亿, 路杰, 刘延飞,等. 基于多项式拟合的十字丝亚像素边缘定位研究[J]. 大地测量与地球动力学, 2013, 33(A01):5.</w:t>
+      </w:r>
+      <w:bookmarkEnd w:id="8"/>
+    </w:p>
+    <w:p>
+      <w:pPr>
+        <w:numPr>
+          <w:ilvl w:val="0"/>
+          <w:numId w:val="3"/>
+        </w:numPr>
+        <w:rPr>
+          <w:bCs/>
+        </w:rPr>
+      </w:pPr>
+      <w:bookmarkStart w:id="9" w:name="_Ref91860083"/>
+      <w:r>
+        <w:rPr>
+          <w:rFonts w:hint="eastAsia"/>
+          <w:bCs/>
+        </w:rPr>
         <w:t>武华敏, 杨漠雨, 黄晓雪,等. 基于CNN的十字像中心检测[J]. 光学仪器, 2019, 41(5):10.</w:t>
       </w:r>
-      <w:bookmarkEnd w:id="7"/>
+      <w:bookmarkEnd w:id="9"/>
     </w:p>
     <w:p>
       <w:pPr>
@@ -28701,19 +29300,11 @@
         </w:numPr>
         <w:ind w:firstLineChars="0"/>
       </w:pPr>
-      <w:bookmarkStart w:id="8" w:name="_Ref103798660"/>
-      <w:r>
-        <w:t xml:space="preserve">Zhou </w:t>
-      </w:r>
-      <w:proofErr w:type="gramStart"/>
-      <w:r>
-        <w:t>J ,</w:t>
-      </w:r>
-      <w:proofErr w:type="gramEnd"/>
-      <w:r>
-        <w:t xml:space="preserve">  Chen X L ,  Li S J , et al. Centroid Localization Algorithm Based on Bicubic Interpolation Gray Square Weighted[J]. Advanced Materials Research, 2013, 655-657:895-899.</w:t>
-      </w:r>
-      <w:bookmarkEnd w:id="8"/>
+      <w:bookmarkStart w:id="10" w:name="_Ref103798660"/>
+      <w:r>
+        <w:t>Zhou J ,  Chen X L ,  Li S J , et al. Centroid Localization Algorithm Based on Bicubic Interpolation Gray Square Weighted[J]. Advanced Materials Research, 2013, 655-657:895-899.</w:t>
+      </w:r>
+      <w:bookmarkEnd w:id="10"/>
     </w:p>
     <w:p>
       <w:pPr>
@@ -28724,117 +29315,9 @@
         </w:numPr>
         <w:ind w:firstLineChars="0"/>
       </w:pPr>
-      <w:r>
-        <w:t xml:space="preserve">Liu </w:t>
-      </w:r>
-      <w:proofErr w:type="gramStart"/>
-      <w:r>
-        <w:t>C ,</w:t>
-      </w:r>
-      <w:proofErr w:type="gramEnd"/>
-      <w:r>
-        <w:t xml:space="preserve">  Gao Y ,  Yong Z . Squared gray weighted centroid algorithm based on bi-cubic interpolation[C]// International Symposium on Instrumentation Science &amp; Technology. International Society for Optics and Photonics, 2009.</w:t>
-      </w:r>
-    </w:p>
-    <w:p>
-      <w:pPr>
-        <w:numPr>
-          <w:ilvl w:val="0"/>
-          <w:numId w:val="3"/>
-        </w:numPr>
-        <w:rPr>
-          <w:bCs/>
-        </w:rPr>
-      </w:pPr>
-      <w:bookmarkStart w:id="9" w:name="_Ref88835568"/>
-      <w:r>
-        <w:rPr>
-          <w:rFonts w:hint="eastAsia"/>
-          <w:bCs/>
-        </w:rPr>
-        <w:t>于微波，马艳辉，刘芳雪，等．改进Zernike</w:t>
-      </w:r>
-      <w:proofErr w:type="gramStart"/>
-      <w:r>
-        <w:rPr>
-          <w:rFonts w:hint="eastAsia"/>
-          <w:bCs/>
-        </w:rPr>
-        <w:t>矩亚像素</w:t>
-      </w:r>
-      <w:proofErr w:type="gramEnd"/>
-      <w:r>
-        <w:rPr>
-          <w:rFonts w:hint="eastAsia"/>
-          <w:bCs/>
-        </w:rPr>
-        <w:t>边缘检测算法研究[J]．电视技术，2016，40(6)：144—148．</w:t>
-      </w:r>
-      <w:bookmarkEnd w:id="9"/>
-    </w:p>
-    <w:p>
-      <w:pPr>
-        <w:numPr>
-          <w:ilvl w:val="0"/>
-          <w:numId w:val="3"/>
-        </w:numPr>
-        <w:rPr>
-          <w:bCs/>
-        </w:rPr>
-      </w:pPr>
-      <w:bookmarkStart w:id="10" w:name="_Ref88835939"/>
-      <w:proofErr w:type="gramStart"/>
-      <w:r>
-        <w:rPr>
-          <w:rFonts w:hint="eastAsia"/>
-          <w:bCs/>
-        </w:rPr>
-        <w:lastRenderedPageBreak/>
-        <w:t>尚雅层</w:t>
-      </w:r>
-      <w:proofErr w:type="gramEnd"/>
-      <w:r>
-        <w:rPr>
-          <w:rFonts w:hint="eastAsia"/>
-          <w:bCs/>
-        </w:rPr>
-        <w:t>, 陈静, 田军委. 高斯拟合亚像素边缘检测算法[J]. 计算机应用, 2011, 31(1):179-181.</w:t>
-      </w:r>
-      <w:bookmarkEnd w:id="10"/>
-    </w:p>
-    <w:p>
-      <w:pPr>
-        <w:numPr>
-          <w:ilvl w:val="0"/>
-          <w:numId w:val="3"/>
-        </w:numPr>
-        <w:rPr>
-          <w:bCs/>
-        </w:rPr>
-      </w:pPr>
-      <w:bookmarkStart w:id="11" w:name="_Ref88836047"/>
-      <w:r>
-        <w:rPr>
-          <w:rFonts w:hint="eastAsia"/>
-          <w:bCs/>
-        </w:rPr>
-        <w:t xml:space="preserve">陈静, </w:t>
-      </w:r>
-      <w:proofErr w:type="gramStart"/>
-      <w:r>
-        <w:rPr>
-          <w:rFonts w:hint="eastAsia"/>
-          <w:bCs/>
-        </w:rPr>
-        <w:t>尚雅层</w:t>
-      </w:r>
-      <w:proofErr w:type="gramEnd"/>
-      <w:r>
-        <w:rPr>
-          <w:rFonts w:hint="eastAsia"/>
-          <w:bCs/>
-        </w:rPr>
-        <w:t>, 田军委. 快速多项式拟合亚像素边缘检测算法的研究[J]. 应用光学, 2011, 32(1):5.</w:t>
+      <w:bookmarkStart w:id="11" w:name="_Ref103939797"/>
+      <w:r>
+        <w:t>Liu C ,  Gao Y ,  Yong Z . Squared gray weighted centroid algorithm based on bi-cubic interpolation[C]// International Symposium on Instrumentation Science &amp; Technology. International Society for Optics and Photonics, 2009.</w:t>
       </w:r>
       <w:bookmarkEnd w:id="11"/>
     </w:p>
@@ -28848,13 +29331,13 @@
           <w:bCs/>
         </w:rPr>
       </w:pPr>
-      <w:bookmarkStart w:id="12" w:name="_Ref88836492"/>
+      <w:bookmarkStart w:id="12" w:name="_Ref88835568"/>
       <w:r>
         <w:rPr>
           <w:rFonts w:hint="eastAsia"/>
           <w:bCs/>
         </w:rPr>
-        <w:t>孙维健. 基于反正切函数拟合的亚像素边缘检测方法[D]. 长春工业大学, 2015.</w:t>
+        <w:t>于微波，马艳辉，刘芳雪，等．改进Zernike矩亚像素边缘检测算法研究[J]．电视技术，2016，40(6)：144—148．</w:t>
       </w:r>
       <w:bookmarkEnd w:id="12"/>
     </w:p>
@@ -28868,24 +29351,14 @@
           <w:bCs/>
         </w:rPr>
       </w:pPr>
-      <w:bookmarkStart w:id="13" w:name="_Ref88836503"/>
-      <w:proofErr w:type="gramStart"/>
+      <w:bookmarkStart w:id="13" w:name="_Ref88835939"/>
       <w:r>
         <w:rPr>
           <w:rFonts w:hint="eastAsia"/>
           <w:bCs/>
         </w:rPr>
-        <w:t>段振云</w:t>
-      </w:r>
-      <w:proofErr w:type="gramEnd"/>
-      <w:r>
-        <w:rPr>
-          <w:rFonts w:hint="eastAsia"/>
-          <w:bCs/>
-        </w:rPr>
-        <w:t>, 王宁, 赵文辉,等. 基于高斯积分曲线拟合的亚像素边缘提取算法[J]. 计量学报, 2016, 37(4):4.</w:t>
-      </w:r>
-      <w:bookmarkStart w:id="14" w:name="_Ref88836511"/>
+        <w:t>尚雅层, 陈静, 田军委. 高斯拟合亚像素边缘检测算法[J]. 计算机应用, 2011, 31(1):179-181.</w:t>
+      </w:r>
       <w:bookmarkEnd w:id="13"/>
     </w:p>
     <w:p>
@@ -28895,43 +29368,16 @@
           <w:numId w:val="3"/>
         </w:numPr>
         <w:rPr>
-          <w:rFonts w:hint="eastAsia"/>
           <w:bCs/>
         </w:rPr>
       </w:pPr>
-      <w:r>
-        <w:rPr>
+      <w:bookmarkStart w:id="14" w:name="_Ref88836047"/>
+      <w:r>
+        <w:rPr>
+          <w:rFonts w:hint="eastAsia"/>
           <w:bCs/>
         </w:rPr>
-        <w:t xml:space="preserve">Chen </w:t>
-      </w:r>
-      <w:proofErr w:type="gramStart"/>
-      <w:r>
-        <w:rPr>
-          <w:bCs/>
-        </w:rPr>
-        <w:t>P ,</w:t>
-      </w:r>
-      <w:proofErr w:type="gramEnd"/>
-      <w:r>
-        <w:rPr>
-          <w:bCs/>
-        </w:rPr>
-        <w:t xml:space="preserve">  Chen F ,  Han Y , et al. Sub-pixel dimensional measurement with Logistic edge model[J]. </w:t>
-      </w:r>
-      <w:proofErr w:type="spellStart"/>
-      <w:r>
-        <w:rPr>
-          <w:bCs/>
-        </w:rPr>
-        <w:t>Optik</w:t>
-      </w:r>
-      <w:proofErr w:type="spellEnd"/>
-      <w:r>
-        <w:rPr>
-          <w:bCs/>
-        </w:rPr>
-        <w:t xml:space="preserve"> - International Journal for Light and Electron Optics, 2014, 125(9):2076-2080.</w:t>
+        <w:t>陈静, 尚雅层, 田军委. 快速多项式拟合亚像素边缘检测算法的研究[J]. 应用光学, 2011, 32(1):5.</w:t>
       </w:r>
       <w:bookmarkEnd w:id="14"/>
     </w:p>
@@ -28945,26 +29391,13 @@
           <w:bCs/>
         </w:rPr>
       </w:pPr>
-      <w:bookmarkStart w:id="15" w:name="_Ref91859574"/>
-      <w:r>
-        <w:rPr>
+      <w:bookmarkStart w:id="15" w:name="_Ref88836492"/>
+      <w:r>
+        <w:rPr>
+          <w:rFonts w:hint="eastAsia"/>
           <w:bCs/>
         </w:rPr>
-        <w:t>潘兵, 续</w:t>
-      </w:r>
-      <w:proofErr w:type="gramStart"/>
-      <w:r>
-        <w:rPr>
-          <w:bCs/>
-        </w:rPr>
-        <w:t>伯钦, 陈丁</w:t>
-      </w:r>
-      <w:proofErr w:type="gramEnd"/>
-      <w:r>
-        <w:rPr>
-          <w:bCs/>
-        </w:rPr>
-        <w:t>,等. 数字图像相关中亚像素位移测量的曲面拟合法[J]. 计量学报, 2005, 26(2):7.</w:t>
+        <w:t>孙维健. 基于反正切函数拟合的亚像素边缘检测方法[D]. 长春工业大学, 2015.</w:t>
       </w:r>
       <w:bookmarkEnd w:id="15"/>
     </w:p>
@@ -28978,30 +29411,15 @@
           <w:bCs/>
         </w:rPr>
       </w:pPr>
-      <w:bookmarkStart w:id="16" w:name="_Ref88836530"/>
+      <w:bookmarkStart w:id="16" w:name="_Ref88836503"/>
       <w:r>
         <w:rPr>
           <w:rFonts w:hint="eastAsia"/>
           <w:bCs/>
         </w:rPr>
-        <w:t xml:space="preserve">孙秋成, 周亚洲, </w:t>
-      </w:r>
-      <w:proofErr w:type="gramStart"/>
-      <w:r>
-        <w:rPr>
-          <w:rFonts w:hint="eastAsia"/>
-          <w:bCs/>
-        </w:rPr>
-        <w:t>宁闯,</w:t>
-      </w:r>
-      <w:proofErr w:type="gramEnd"/>
-      <w:r>
-        <w:rPr>
-          <w:rFonts w:hint="eastAsia"/>
-          <w:bCs/>
-        </w:rPr>
-        <w:t>等. 基于三次样条插值的亚像素边缘检测方法[J]. 控制工程, 2014, 21(2):4.</w:t>
-      </w:r>
+        <w:t>段振云, 王宁, 赵文辉,等. 基于高斯积分曲线拟合的亚像素边缘提取算法[J]. 计量学报, 2016, 37(4):4.</w:t>
+      </w:r>
+      <w:bookmarkStart w:id="17" w:name="_Ref88836511"/>
       <w:bookmarkEnd w:id="16"/>
     </w:p>
     <w:p>
@@ -29014,24 +29432,15 @@
           <w:bCs/>
         </w:rPr>
       </w:pPr>
-      <w:bookmarkStart w:id="17" w:name="_Ref89024365"/>
-      <w:proofErr w:type="gramStart"/>
-      <w:r>
-        <w:rPr>
-          <w:rFonts w:hint="eastAsia"/>
+      <w:bookmarkStart w:id="18" w:name="_Ref103939845"/>
+      <w:r>
+        <w:rPr>
           <w:bCs/>
         </w:rPr>
-        <w:t>来跃深</w:t>
-      </w:r>
-      <w:proofErr w:type="gramEnd"/>
-      <w:r>
-        <w:rPr>
-          <w:rFonts w:hint="eastAsia"/>
-          <w:bCs/>
-        </w:rPr>
-        <w:t>, 陈琛, 田军委,等. 高斯插值亚像素边缘检测算法的优化[J]. 西安工业大学学报, 2012, 32(10):6.</w:t>
+        <w:t>Chen P ,  Chen F ,  Han Y , et al. Sub-pixel dimensional measurement with Logistic edge model[J]. Optik - International Journal for Light and Electron Optics, 2014, 125(9):2076-2080.</w:t>
       </w:r>
       <w:bookmarkEnd w:id="17"/>
+      <w:bookmarkEnd w:id="18"/>
     </w:p>
     <w:p>
       <w:pPr>
@@ -29040,19 +29449,77 @@
           <w:numId w:val="3"/>
         </w:numPr>
         <w:rPr>
-          <w:rFonts w:hint="eastAsia"/>
           <w:bCs/>
         </w:rPr>
       </w:pPr>
-      <w:bookmarkStart w:id="18" w:name="_Ref88836673"/>
-      <w:r>
-        <w:rPr>
-          <w:rFonts w:hint="eastAsia"/>
+      <w:bookmarkStart w:id="19" w:name="_Ref91859574"/>
+      <w:r>
+        <w:rPr>
           <w:bCs/>
         </w:rPr>
+        <w:t>潘兵, 续伯钦, 陈丁,等. 数字图像相关中亚像素位移测量的曲面拟合法[J]. 计量学报, 2005, 26(2):7.</w:t>
+      </w:r>
+      <w:bookmarkEnd w:id="19"/>
+    </w:p>
+    <w:p>
+      <w:pPr>
+        <w:numPr>
+          <w:ilvl w:val="0"/>
+          <w:numId w:val="3"/>
+        </w:numPr>
+        <w:rPr>
+          <w:bCs/>
+        </w:rPr>
+      </w:pPr>
+      <w:bookmarkStart w:id="20" w:name="_Ref88836530"/>
+      <w:r>
+        <w:rPr>
+          <w:rFonts w:hint="eastAsia"/>
+          <w:bCs/>
+        </w:rPr>
+        <w:t>孙秋成, 周亚洲, 宁闯,等. 基于三次样条插值的亚像素边缘检测方法[J]. 控制工程, 2014, 21(2):4.</w:t>
+      </w:r>
+      <w:bookmarkEnd w:id="20"/>
+    </w:p>
+    <w:p>
+      <w:pPr>
+        <w:numPr>
+          <w:ilvl w:val="0"/>
+          <w:numId w:val="3"/>
+        </w:numPr>
+        <w:rPr>
+          <w:bCs/>
+        </w:rPr>
+      </w:pPr>
+      <w:bookmarkStart w:id="21" w:name="_Ref89024365"/>
+      <w:r>
+        <w:rPr>
+          <w:rFonts w:hint="eastAsia"/>
+          <w:bCs/>
+        </w:rPr>
+        <w:t>来跃深, 陈琛, 田军委,等. 高斯插值亚像素边缘检测算法的优化[J]. 西安工业大学学报, 2012, 32(10):6.</w:t>
+      </w:r>
+      <w:bookmarkEnd w:id="21"/>
+    </w:p>
+    <w:p>
+      <w:pPr>
+        <w:numPr>
+          <w:ilvl w:val="0"/>
+          <w:numId w:val="3"/>
+        </w:numPr>
+        <w:rPr>
+          <w:bCs/>
+        </w:rPr>
+      </w:pPr>
+      <w:bookmarkStart w:id="22" w:name="_Ref88836673"/>
+      <w:r>
+        <w:rPr>
+          <w:rFonts w:hint="eastAsia"/>
+          <w:bCs/>
+        </w:rPr>
         <w:t>张美静, 石振刚. 改进形态学梯度的样条插值亚像素边缘检测方法[J]. 沈阳理工大学学报, 2012, 31(3):5.</w:t>
       </w:r>
-      <w:bookmarkEnd w:id="18"/>
+      <w:bookmarkEnd w:id="22"/>
     </w:p>
     <w:p>
       <w:pPr>
@@ -29063,8 +29530,8 @@
         </w:numPr>
         <w:ind w:firstLineChars="0"/>
       </w:pPr>
-      <w:bookmarkStart w:id="19" w:name="_Ref103853493"/>
-      <w:bookmarkStart w:id="20" w:name="_Ref88816651"/>
+      <w:bookmarkStart w:id="23" w:name="_Ref88816651"/>
+      <w:bookmarkStart w:id="24" w:name="_Ref103853493"/>
       <w:r>
         <w:rPr>
           <w:rFonts w:hint="eastAsia"/>
@@ -29104,9 +29571,9 @@
         </w:rPr>
         <w:t xml:space="preserve"> 2013.1</w:t>
       </w:r>
-      <w:bookmarkEnd w:id="20"/>
+      <w:bookmarkEnd w:id="23"/>
     </w:p>
-    <w:bookmarkEnd w:id="19"/>
+    <w:bookmarkEnd w:id="24"/>
     <w:p>
       <w:pPr>
         <w:pStyle w:val="a3"/>
@@ -29117,23 +29584,7 @@
         <w:ind w:firstLineChars="0"/>
       </w:pPr>
       <w:r>
-        <w:t xml:space="preserve">冈萨雷斯, R. </w:t>
-      </w:r>
-      <w:proofErr w:type="gramStart"/>
-      <w:r>
-        <w:t>C. )</w:t>
-      </w:r>
-      <w:proofErr w:type="gramEnd"/>
-      <w:r>
-        <w:t xml:space="preserve">, 伍兹,等. 数字图像处理 : 第3版= Digital Image </w:t>
-      </w:r>
-      <w:proofErr w:type="spellStart"/>
-      <w:r>
-        <w:t>Processing,Third</w:t>
-      </w:r>
-      <w:proofErr w:type="spellEnd"/>
-      <w:r>
-        <w:t xml:space="preserve"> Edition : 英文[M]. 电子工业出版社, 2010</w:t>
+        <w:t>冈萨雷斯, R. C. ), 伍兹,等. 数字图像处理 : 第3版= Digital Image Processing,Third Edition : 英文[M]. 电子工业出版社, 2010</w:t>
       </w:r>
       <w:r>
         <w:t>.</w:t>
@@ -29148,19 +29599,11 @@
         </w:numPr>
         <w:ind w:firstLineChars="0"/>
       </w:pPr>
-      <w:bookmarkStart w:id="21" w:name="_Ref103872555"/>
-      <w:r>
-        <w:t xml:space="preserve">Mohan </w:t>
-      </w:r>
-      <w:proofErr w:type="gramStart"/>
-      <w:r>
-        <w:t>K ,</w:t>
-      </w:r>
-      <w:proofErr w:type="gramEnd"/>
-      <w:r>
-        <w:t xml:space="preserve">  Fazel M . Iterative reweighted least squares for matrix rank minimization[C]// 2010 48th Annual Allerton Conference on Communication, Control, and Computing (Allerton). IEEE, 2011.</w:t>
-      </w:r>
-      <w:bookmarkEnd w:id="21"/>
+      <w:bookmarkStart w:id="25" w:name="_Ref103872555"/>
+      <w:r>
+        <w:t>Mohan K ,  Fazel M . Iterative reweighted least squares for matrix rank minimization[C]// 2010 48th Annual Allerton Conference on Communication, Control, and Computing (Allerton). IEEE, 2011.</w:t>
+      </w:r>
+      <w:bookmarkEnd w:id="25"/>
     </w:p>
     <w:p>
       <w:pPr>
@@ -29169,35 +29612,495 @@
           <w:numId w:val="3"/>
         </w:numPr>
         <w:rPr>
-          <w:rFonts w:hint="eastAsia"/>
           <w:bCs/>
         </w:rPr>
       </w:pPr>
-      <w:bookmarkStart w:id="22" w:name="_Ref103876551"/>
+      <w:bookmarkStart w:id="26" w:name="_Ref103876551"/>
       <w:r>
         <w:rPr>
           <w:rFonts w:hint="eastAsia"/>
           <w:bCs/>
         </w:rPr>
-        <w:t>何平安, 杨燕思, 范若. 基于曲面拟合相关法的十字</w:t>
-      </w:r>
-      <w:proofErr w:type="gramStart"/>
-      <w:r>
-        <w:rPr>
-          <w:rFonts w:hint="eastAsia"/>
+        <w:t>何平安, 杨燕思, 范若. 基于曲面拟合相关法的十字丝目标中心定位算法研究[C]// 第十三届全国光学测试学术讨论会. 0.</w:t>
+      </w:r>
+      <w:bookmarkEnd w:id="26"/>
+    </w:p>
+    <w:p>
+      <w:pPr>
+        <w:rPr>
           <w:bCs/>
         </w:rPr>
-        <w:t>丝目标</w:t>
-      </w:r>
-      <w:proofErr w:type="gramEnd"/>
-      <w:r>
-        <w:rPr>
-          <w:rFonts w:hint="eastAsia"/>
+      </w:pPr>
+    </w:p>
+    <w:p>
+      <w:pPr>
+        <w:rPr>
           <w:bCs/>
         </w:rPr>
-        <w:t>中心定位算法研究[C]// 第十三届全国光学测试学术讨论会. 0.</w:t>
-      </w:r>
-      <w:bookmarkEnd w:id="22"/>
+      </w:pPr>
+    </w:p>
+    <w:p>
+      <w:pPr>
+        <w:rPr>
+          <w:bCs/>
+        </w:rPr>
+      </w:pPr>
+    </w:p>
+    <w:p>
+      <w:pPr>
+        <w:rPr>
+          <w:bCs/>
+        </w:rPr>
+      </w:pPr>
+    </w:p>
+    <w:p>
+      <w:pPr>
+        <w:jc w:val="center"/>
+        <w:rPr>
+          <w:b/>
+          <w:sz w:val="28"/>
+          <w:szCs w:val="32"/>
+        </w:rPr>
+      </w:pPr>
+      <w:r>
+        <w:rPr>
+          <w:b/>
+          <w:sz w:val="28"/>
+          <w:szCs w:val="32"/>
+        </w:rPr>
+        <w:lastRenderedPageBreak/>
+        <w:t>Machine vision-based level compensation error verification</w:t>
+      </w:r>
+    </w:p>
+    <w:p>
+      <w:pPr>
+        <w:jc w:val="center"/>
+        <w:rPr>
+          <w:bCs/>
+          <w:sz w:val="22"/>
+          <w:szCs w:val="24"/>
+        </w:rPr>
+      </w:pPr>
+    </w:p>
+    <w:p>
+      <w:pPr>
+        <w:jc w:val="center"/>
+        <w:rPr>
+          <w:bCs/>
+          <w:sz w:val="22"/>
+          <w:szCs w:val="24"/>
+        </w:rPr>
+      </w:pPr>
+    </w:p>
+    <w:p>
+      <w:pPr>
+        <w:jc w:val="left"/>
+        <w:rPr>
+          <w:bCs/>
+          <w:sz w:val="22"/>
+          <w:szCs w:val="24"/>
+        </w:rPr>
+      </w:pPr>
+      <w:r>
+        <w:rPr>
+          <w:rFonts w:hint="eastAsia"/>
+          <w:b/>
+          <w:sz w:val="22"/>
+          <w:szCs w:val="24"/>
+        </w:rPr>
+        <w:t>A</w:t>
+      </w:r>
+      <w:r>
+        <w:rPr>
+          <w:b/>
+          <w:sz w:val="22"/>
+          <w:szCs w:val="24"/>
+        </w:rPr>
+        <w:t>bstract:</w:t>
+      </w:r>
+      <w:r>
+        <w:rPr>
+          <w:bCs/>
+          <w:sz w:val="22"/>
+          <w:szCs w:val="24"/>
+        </w:rPr>
+        <w:t xml:space="preserve"> </w:t>
+      </w:r>
+      <w:r>
+        <w:rPr>
+          <w:bCs/>
+          <w:sz w:val="22"/>
+          <w:szCs w:val="24"/>
+        </w:rPr>
+        <w:t>In this paper, a level compensati</w:t>
+      </w:r>
+      <w:r>
+        <w:rPr>
+          <w:bCs/>
+          <w:sz w:val="22"/>
+          <w:szCs w:val="24"/>
+        </w:rPr>
+        <w:t>ng</w:t>
+      </w:r>
+      <w:r>
+        <w:rPr>
+          <w:bCs/>
+          <w:sz w:val="22"/>
+          <w:szCs w:val="24"/>
+        </w:rPr>
+        <w:t xml:space="preserve"> error verification algorithm based on machine vision and image processing technology is introduced, which constructs a visual measurement system by replacing the human eye with a CCD camera, crops the collected image, reverses the color, extracts the skeleton, recognizes the edges, and locates the center of the </w:t>
+      </w:r>
+      <w:r>
+        <w:rPr>
+          <w:bCs/>
+          <w:sz w:val="22"/>
+          <w:szCs w:val="24"/>
+        </w:rPr>
+        <w:t>cross-line</w:t>
+      </w:r>
+      <w:r>
+        <w:rPr>
+          <w:bCs/>
+          <w:sz w:val="22"/>
+          <w:szCs w:val="24"/>
+        </w:rPr>
+        <w:t xml:space="preserve"> image by the </w:t>
+      </w:r>
+      <w:r>
+        <w:rPr>
+          <w:bCs/>
+          <w:sz w:val="22"/>
+          <w:szCs w:val="24"/>
+        </w:rPr>
+        <w:t>g</w:t>
+      </w:r>
+      <w:r>
+        <w:rPr>
+          <w:bCs/>
+          <w:sz w:val="22"/>
+          <w:szCs w:val="24"/>
+        </w:rPr>
+        <w:t xml:space="preserve">eometric </w:t>
+      </w:r>
+      <w:r>
+        <w:rPr>
+          <w:bCs/>
+          <w:sz w:val="22"/>
+          <w:szCs w:val="24"/>
+        </w:rPr>
+        <w:t>c</w:t>
+      </w:r>
+      <w:r>
+        <w:rPr>
+          <w:bCs/>
+          <w:sz w:val="22"/>
+          <w:szCs w:val="24"/>
+        </w:rPr>
+        <w:t xml:space="preserve">enter of </w:t>
+      </w:r>
+      <w:r>
+        <w:rPr>
+          <w:bCs/>
+          <w:sz w:val="22"/>
+          <w:szCs w:val="24"/>
+        </w:rPr>
+        <w:t>g</w:t>
+      </w:r>
+      <w:r>
+        <w:rPr>
+          <w:bCs/>
+          <w:sz w:val="22"/>
+          <w:szCs w:val="24"/>
+        </w:rPr>
+        <w:t xml:space="preserve">ravity </w:t>
+      </w:r>
+      <w:r>
+        <w:rPr>
+          <w:bCs/>
+          <w:sz w:val="22"/>
+          <w:szCs w:val="24"/>
+        </w:rPr>
+        <w:t>m</w:t>
+      </w:r>
+      <w:r>
+        <w:rPr>
+          <w:bCs/>
+          <w:sz w:val="22"/>
+          <w:szCs w:val="24"/>
+        </w:rPr>
+        <w:t>ethod</w:t>
+      </w:r>
+      <w:r>
+        <w:rPr>
+          <w:bCs/>
+          <w:sz w:val="22"/>
+          <w:szCs w:val="24"/>
+        </w:rPr>
+        <w:t>. Finally, the calibration coordinate information and the angle information of the level are used to complete the verification of the compensati</w:t>
+      </w:r>
+      <w:r>
+        <w:rPr>
+          <w:rFonts w:hint="eastAsia"/>
+          <w:bCs/>
+          <w:sz w:val="22"/>
+          <w:szCs w:val="24"/>
+        </w:rPr>
+        <w:t>on</w:t>
+      </w:r>
+      <w:r>
+        <w:rPr>
+          <w:bCs/>
+          <w:sz w:val="22"/>
+          <w:szCs w:val="24"/>
+        </w:rPr>
+        <w:t xml:space="preserve"> error, and the experimental results show that this method is feasible.</w:t>
+      </w:r>
+    </w:p>
+    <w:p>
+      <w:pPr>
+        <w:jc w:val="left"/>
+        <w:rPr>
+          <w:rFonts w:hint="eastAsia"/>
+          <w:bCs/>
+          <w:sz w:val="22"/>
+          <w:szCs w:val="24"/>
+        </w:rPr>
+      </w:pPr>
+      <w:r>
+        <w:rPr>
+          <w:rFonts w:hint="eastAsia"/>
+          <w:b/>
+          <w:sz w:val="22"/>
+          <w:szCs w:val="24"/>
+        </w:rPr>
+        <w:t>Key</w:t>
+      </w:r>
+      <w:r>
+        <w:rPr>
+          <w:b/>
+          <w:sz w:val="22"/>
+          <w:szCs w:val="24"/>
+        </w:rPr>
+        <w:t xml:space="preserve"> </w:t>
+      </w:r>
+      <w:r>
+        <w:rPr>
+          <w:rFonts w:hint="eastAsia"/>
+          <w:b/>
+          <w:sz w:val="22"/>
+          <w:szCs w:val="24"/>
+        </w:rPr>
+        <w:t>words</w:t>
+      </w:r>
+      <w:r>
+        <w:rPr>
+          <w:rFonts w:hint="eastAsia"/>
+          <w:bCs/>
+          <w:sz w:val="22"/>
+          <w:szCs w:val="24"/>
+        </w:rPr>
+        <w:t>：</w:t>
+      </w:r>
+      <w:r>
+        <w:rPr>
+          <w:bCs/>
+          <w:sz w:val="22"/>
+          <w:szCs w:val="24"/>
+        </w:rPr>
+        <w:t>m</w:t>
+      </w:r>
+      <w:r>
+        <w:rPr>
+          <w:bCs/>
+          <w:sz w:val="22"/>
+          <w:szCs w:val="24"/>
+        </w:rPr>
+        <w:t xml:space="preserve">achine </w:t>
+      </w:r>
+      <w:r>
+        <w:rPr>
+          <w:bCs/>
+          <w:sz w:val="22"/>
+          <w:szCs w:val="24"/>
+        </w:rPr>
+        <w:t>v</w:t>
+      </w:r>
+      <w:r>
+        <w:rPr>
+          <w:bCs/>
+          <w:sz w:val="22"/>
+          <w:szCs w:val="24"/>
+        </w:rPr>
+        <w:t>ision</w:t>
+      </w:r>
+      <w:r>
+        <w:rPr>
+          <w:bCs/>
+          <w:sz w:val="22"/>
+          <w:szCs w:val="24"/>
+        </w:rPr>
+        <w:t xml:space="preserve">; </w:t>
+      </w:r>
+      <w:r>
+        <w:rPr>
+          <w:bCs/>
+          <w:sz w:val="22"/>
+          <w:szCs w:val="24"/>
+        </w:rPr>
+        <w:t>image</w:t>
+      </w:r>
+      <w:r>
+        <w:rPr>
+          <w:bCs/>
+          <w:sz w:val="22"/>
+          <w:szCs w:val="24"/>
+        </w:rPr>
+        <w:t xml:space="preserve"> </w:t>
+      </w:r>
+      <w:r>
+        <w:rPr>
+          <w:bCs/>
+          <w:sz w:val="22"/>
+          <w:szCs w:val="24"/>
+        </w:rPr>
+        <w:t>p</w:t>
+      </w:r>
+      <w:r>
+        <w:rPr>
+          <w:bCs/>
+          <w:sz w:val="22"/>
+          <w:szCs w:val="24"/>
+        </w:rPr>
+        <w:t>rocessing</w:t>
+      </w:r>
+      <w:r>
+        <w:rPr>
+          <w:bCs/>
+          <w:sz w:val="22"/>
+          <w:szCs w:val="24"/>
+        </w:rPr>
+        <w:t xml:space="preserve">; </w:t>
+      </w:r>
+      <w:r>
+        <w:rPr>
+          <w:bCs/>
+          <w:sz w:val="22"/>
+          <w:szCs w:val="24"/>
+        </w:rPr>
+        <w:t>geometric</w:t>
+      </w:r>
+      <w:r>
+        <w:rPr>
+          <w:bCs/>
+          <w:sz w:val="22"/>
+          <w:szCs w:val="24"/>
+        </w:rPr>
+        <w:t xml:space="preserve"> </w:t>
+      </w:r>
+      <w:r>
+        <w:rPr>
+          <w:bCs/>
+          <w:sz w:val="22"/>
+          <w:szCs w:val="24"/>
+        </w:rPr>
+        <w:t>c</w:t>
+      </w:r>
+      <w:r>
+        <w:rPr>
+          <w:bCs/>
+          <w:sz w:val="22"/>
+          <w:szCs w:val="24"/>
+        </w:rPr>
+        <w:t xml:space="preserve">enter of </w:t>
+      </w:r>
+      <w:r>
+        <w:rPr>
+          <w:bCs/>
+          <w:sz w:val="22"/>
+          <w:szCs w:val="24"/>
+        </w:rPr>
+        <w:t>g</w:t>
+      </w:r>
+      <w:r>
+        <w:rPr>
+          <w:bCs/>
+          <w:sz w:val="22"/>
+          <w:szCs w:val="24"/>
+        </w:rPr>
+        <w:t xml:space="preserve">ravity </w:t>
+      </w:r>
+      <w:r>
+        <w:rPr>
+          <w:bCs/>
+          <w:sz w:val="22"/>
+          <w:szCs w:val="24"/>
+        </w:rPr>
+        <w:t>m</w:t>
+      </w:r>
+      <w:r>
+        <w:rPr>
+          <w:bCs/>
+          <w:sz w:val="22"/>
+          <w:szCs w:val="24"/>
+        </w:rPr>
+        <w:t>ethod</w:t>
+      </w:r>
+      <w:r>
+        <w:rPr>
+          <w:bCs/>
+          <w:sz w:val="22"/>
+          <w:szCs w:val="24"/>
+        </w:rPr>
+        <w:t xml:space="preserve">; </w:t>
+      </w:r>
+      <w:r>
+        <w:rPr>
+          <w:bCs/>
+          <w:sz w:val="22"/>
+          <w:szCs w:val="24"/>
+        </w:rPr>
+        <w:t>fit</w:t>
+      </w:r>
+      <w:r>
+        <w:rPr>
+          <w:bCs/>
+          <w:sz w:val="22"/>
+          <w:szCs w:val="24"/>
+        </w:rPr>
+        <w:t xml:space="preserve">; </w:t>
+      </w:r>
+      <w:r>
+        <w:rPr>
+          <w:bCs/>
+          <w:sz w:val="22"/>
+          <w:szCs w:val="24"/>
+        </w:rPr>
+        <w:t>compensating</w:t>
+      </w:r>
+      <w:r>
+        <w:rPr>
+          <w:bCs/>
+          <w:sz w:val="22"/>
+          <w:szCs w:val="24"/>
+        </w:rPr>
+        <w:t xml:space="preserve"> </w:t>
+      </w:r>
+      <w:r>
+        <w:rPr>
+          <w:bCs/>
+          <w:sz w:val="22"/>
+          <w:szCs w:val="24"/>
+        </w:rPr>
+        <w:t>e</w:t>
+      </w:r>
+      <w:r>
+        <w:rPr>
+          <w:bCs/>
+          <w:sz w:val="22"/>
+          <w:szCs w:val="24"/>
+        </w:rPr>
+        <w:t>rror</w:t>
+      </w:r>
     </w:p>
     <w:sectPr>
       <w:pgSz w:w="11906" w:h="16838"/>

</xml_diff>